<commit_message>
riordino logs e d3
</commit_message>
<xml_diff>
--- a/Deliverables/Deliverable3.docx
+++ b/Deliverables/Deliverable3.docx
@@ -3961,33 +3961,58 @@
           <w:szCs w:val="24"/>
         </w:rPr>
       </w:pPr>
-      <w:r>
-        <w:rPr>
-          <w:b/>
-          <w:i/>
-          <w:sz w:val="24"/>
-          <w:szCs w:val="24"/>
-        </w:rPr>
-        <w:t xml:space="preserve">Figura </w:t>
-      </w:r>
-      <w:r>
-        <w:rPr>
-          <w:b/>
-          <w:i/>
-          <w:sz w:val="24"/>
-          <w:szCs w:val="24"/>
-        </w:rPr>
-        <w:t>7</w:t>
-      </w:r>
-      <w:r>
-        <w:rPr>
-          <w:b/>
-          <w:i/>
-          <w:sz w:val="24"/>
-          <w:szCs w:val="24"/>
-        </w:rPr>
-        <w:t>. Diagramma delle classi complessivo</w:t>
-      </w:r>
+      <w:hyperlink r:id="rId15" w:history="1">
+        <w:r>
+          <w:rPr>
+            <w:rStyle w:val="Collegamentoipertestuale"/>
+            <w:b/>
+            <w:i/>
+            <w:sz w:val="24"/>
+            <w:szCs w:val="24"/>
+          </w:rPr>
+          <w:t xml:space="preserve">Figura </w:t>
+        </w:r>
+        <w:r>
+          <w:rPr>
+            <w:rStyle w:val="Collegamentoipertestuale"/>
+            <w:b/>
+            <w:i/>
+            <w:sz w:val="24"/>
+            <w:szCs w:val="24"/>
+          </w:rPr>
+          <w:t>7</w:t>
+        </w:r>
+        <w:r>
+          <w:rPr>
+            <w:rStyle w:val="Collegamentoipertestuale"/>
+            <w:b/>
+            <w:i/>
+            <w:sz w:val="24"/>
+            <w:szCs w:val="24"/>
+          </w:rPr>
+          <w:t>. Diagramma d</w:t>
+        </w:r>
+        <w:r>
+          <w:rPr>
+            <w:rStyle w:val="Collegamentoipertestuale"/>
+            <w:b/>
+            <w:i/>
+            <w:sz w:val="24"/>
+            <w:szCs w:val="24"/>
+          </w:rPr>
+          <w:t>e</w:t>
+        </w:r>
+        <w:r>
+          <w:rPr>
+            <w:rStyle w:val="Collegamentoipertestuale"/>
+            <w:b/>
+            <w:i/>
+            <w:sz w:val="24"/>
+            <w:szCs w:val="24"/>
+          </w:rPr>
+          <w:t>lle classi complessivo</w:t>
+        </w:r>
+      </w:hyperlink>
     </w:p>
     <w:p>
       <w:pPr>
@@ -4411,7 +4436,7 @@
                     <pic:cNvPicPr/>
                   </pic:nvPicPr>
                   <pic:blipFill>
-                    <a:blip r:embed="rId15"/>
+                    <a:blip r:embed="rId16"/>
                     <a:stretch>
                       <a:fillRect/>
                     </a:stretch>
@@ -4466,7 +4491,7 @@
                     <pic:cNvPicPr/>
                   </pic:nvPicPr>
                   <pic:blipFill>
-                    <a:blip r:embed="rId16">
+                    <a:blip r:embed="rId17">
                       <a:extLst>
                         <a:ext uri="{28A0092B-C50C-407E-A947-70E740481C1C}">
                           <a14:useLocalDpi xmlns:a14="http://schemas.microsoft.com/office/drawing/2010/main" val="0"/>
@@ -4557,7 +4582,7 @@
                     <pic:cNvPicPr/>
                   </pic:nvPicPr>
                   <pic:blipFill>
-                    <a:blip r:embed="rId17"/>
+                    <a:blip r:embed="rId18"/>
                     <a:stretch>
                       <a:fillRect/>
                     </a:stretch>
@@ -4996,7 +5021,7 @@
                     <pic:cNvPicPr/>
                   </pic:nvPicPr>
                   <pic:blipFill>
-                    <a:blip r:embed="rId18">
+                    <a:blip r:embed="rId19">
                       <a:extLst>
                         <a:ext uri="{28A0092B-C50C-407E-A947-70E740481C1C}">
                           <a14:useLocalDpi xmlns:a14="http://schemas.microsoft.com/office/drawing/2010/main" val="0"/>
@@ -5167,7 +5192,7 @@
                     <pic:cNvPicPr/>
                   </pic:nvPicPr>
                   <pic:blipFill>
-                    <a:blip r:embed="rId19"/>
+                    <a:blip r:embed="rId20"/>
                     <a:stretch>
                       <a:fillRect/>
                     </a:stretch>
@@ -5500,7 +5525,7 @@
                     <pic:cNvPicPr/>
                   </pic:nvPicPr>
                   <pic:blipFill>
-                    <a:blip r:embed="rId20"/>
+                    <a:blip r:embed="rId21"/>
                     <a:stretch>
                       <a:fillRect/>
                     </a:stretch>
@@ -5550,33 +5575,58 @@
           <w:szCs w:val="24"/>
         </w:rPr>
       </w:pPr>
-      <w:r>
-        <w:rPr>
-          <w:b/>
-          <w:i/>
-          <w:sz w:val="24"/>
-          <w:szCs w:val="24"/>
-        </w:rPr>
-        <w:t>Figura 1</w:t>
-      </w:r>
-      <w:r>
-        <w:rPr>
-          <w:b/>
-          <w:i/>
-          <w:sz w:val="24"/>
-          <w:szCs w:val="24"/>
-        </w:rPr>
-        <w:t>1</w:t>
-      </w:r>
-      <w:r>
-        <w:rPr>
-          <w:b/>
-          <w:i/>
-          <w:sz w:val="24"/>
-          <w:szCs w:val="24"/>
-        </w:rPr>
-        <w:t>. Diagramma delle classi con codice OCL</w:t>
-      </w:r>
+      <w:hyperlink r:id="rId22" w:history="1">
+        <w:r>
+          <w:rPr>
+            <w:rStyle w:val="Collegamentoipertestuale"/>
+            <w:b/>
+            <w:i/>
+            <w:sz w:val="24"/>
+            <w:szCs w:val="24"/>
+          </w:rPr>
+          <w:t>Figura 1</w:t>
+        </w:r>
+        <w:r>
+          <w:rPr>
+            <w:rStyle w:val="Collegamentoipertestuale"/>
+            <w:b/>
+            <w:i/>
+            <w:sz w:val="24"/>
+            <w:szCs w:val="24"/>
+          </w:rPr>
+          <w:t>1</w:t>
+        </w:r>
+        <w:r>
+          <w:rPr>
+            <w:rStyle w:val="Collegamentoipertestuale"/>
+            <w:b/>
+            <w:i/>
+            <w:sz w:val="24"/>
+            <w:szCs w:val="24"/>
+          </w:rPr>
+          <w:t>. Diagramma delle cl</w:t>
+        </w:r>
+        <w:r>
+          <w:rPr>
+            <w:rStyle w:val="Collegamentoipertestuale"/>
+            <w:b/>
+            <w:i/>
+            <w:sz w:val="24"/>
+            <w:szCs w:val="24"/>
+          </w:rPr>
+          <w:t>a</w:t>
+        </w:r>
+        <w:r>
+          <w:rPr>
+            <w:rStyle w:val="Collegamentoipertestuale"/>
+            <w:b/>
+            <w:i/>
+            <w:sz w:val="24"/>
+            <w:szCs w:val="24"/>
+          </w:rPr>
+          <w:t>ssi con codice OCL</w:t>
+        </w:r>
+      </w:hyperlink>
     </w:p>
     <w:p>
       <w:pPr>
@@ -5588,8 +5638,8 @@
     </w:p>
     <w:p/>
     <w:sectPr>
-      <w:headerReference w:type="default" r:id="rId21"/>
-      <w:footerReference w:type="default" r:id="rId22"/>
+      <w:headerReference w:type="default" r:id="rId23"/>
+      <w:footerReference w:type="default" r:id="rId24"/>
       <w:pgSz w:w="11909" w:h="16834"/>
       <w:pgMar w:top="1440" w:right="1440" w:bottom="1440" w:left="1440" w:header="720" w:footer="720" w:gutter="0"/>
       <w:pgNumType w:start="1"/>
@@ -9304,6 +9354,18 @@
     <w:uiPriority w:val="99"/>
     <w:rsid w:val="00761453"/>
   </w:style>
+  <w:style w:type="character" w:styleId="Collegamentovisitato">
+    <w:name w:val="FollowedHyperlink"/>
+    <w:basedOn w:val="Carpredefinitoparagrafo"/>
+    <w:uiPriority w:val="99"/>
+    <w:semiHidden/>
+    <w:unhideWhenUsed/>
+    <w:rsid w:val="00ED4F65"/>
+    <w:rPr>
+      <w:color w:val="800080" w:themeColor="followedHyperlink"/>
+      <w:u w:val="single"/>
+    </w:rPr>
+  </w:style>
 </w:styles>
 </file>
 

</xml_diff>

<commit_message>
Integrazione Modelli DB nel D4
</commit_message>
<xml_diff>
--- a/Deliverables/Deliverable3.docx
+++ b/Deliverables/Deliverable3.docx
@@ -608,6 +608,13 @@
             <w:tabs>
               <w:tab w:val="right" w:leader="dot" w:pos="9019"/>
             </w:tabs>
+            <w:rPr>
+              <w:rFonts w:asciiTheme="minorHAnsi" w:eastAsiaTheme="minorEastAsia" w:hAnsiTheme="minorHAnsi" w:cstheme="minorBidi"/>
+              <w:noProof/>
+              <w:kern w:val="2"/>
+              <w:lang w:val="it-IT"/>
+              <w14:ligatures w14:val="standardContextual"/>
+            </w:rPr>
           </w:pPr>
           <w:r>
             <w:fldChar w:fldCharType="begin"/>
@@ -618,29 +625,60 @@
           <w:r>
             <w:fldChar w:fldCharType="separate"/>
           </w:r>
-          <w:hyperlink w:anchor="_Toc1" w:tooltip="#_Toc1" w:history="1">
+          <w:hyperlink w:anchor="_Toc156955120" w:history="1">
             <w:r>
               <w:rPr>
                 <w:rStyle w:val="Collegamentoipertestuale"/>
+                <w:noProof/>
               </w:rPr>
               <w:t>Scopo del documento</w:t>
             </w:r>
             <w:r>
+              <w:rPr>
+                <w:noProof/>
+                <w:webHidden/>
+              </w:rPr>
               <w:tab/>
             </w:r>
             <w:r>
+              <w:rPr>
+                <w:noProof/>
+                <w:webHidden/>
+              </w:rPr>
               <w:fldChar w:fldCharType="begin"/>
             </w:r>
             <w:r>
-              <w:instrText>PAGEREF _Toc1 \h</w:instrText>
+              <w:rPr>
+                <w:noProof/>
+                <w:webHidden/>
+              </w:rPr>
+              <w:instrText xml:space="preserve"> PAGEREF _Toc156955120 \h </w:instrText>
             </w:r>
             <w:r>
+              <w:rPr>
+                <w:noProof/>
+                <w:webHidden/>
+              </w:rPr>
+            </w:r>
+            <w:r>
+              <w:rPr>
+                <w:noProof/>
+                <w:webHidden/>
+              </w:rPr>
               <w:fldChar w:fldCharType="separate"/>
             </w:r>
             <w:r>
+              <w:rPr>
+                <w:noProof/>
+                <w:webHidden/>
+              </w:rPr>
               <w:t>3</w:t>
             </w:r>
             <w:r>
+              <w:rPr>
+                <w:noProof/>
+                <w:webHidden/>
+              </w:rPr>
               <w:fldChar w:fldCharType="end"/>
             </w:r>
           </w:hyperlink>
@@ -651,30 +689,68 @@
             <w:tabs>
               <w:tab w:val="right" w:leader="dot" w:pos="9019"/>
             </w:tabs>
+            <w:rPr>
+              <w:rFonts w:asciiTheme="minorHAnsi" w:eastAsiaTheme="minorEastAsia" w:hAnsiTheme="minorHAnsi" w:cstheme="minorBidi"/>
+              <w:noProof/>
+              <w:kern w:val="2"/>
+              <w:lang w:val="it-IT"/>
+              <w14:ligatures w14:val="standardContextual"/>
+            </w:rPr>
           </w:pPr>
-          <w:hyperlink w:anchor="_Toc2" w:tooltip="#_Toc2" w:history="1">
+          <w:hyperlink w:anchor="_Toc156955121" w:history="1">
             <w:r>
               <w:rPr>
                 <w:rStyle w:val="Collegamentoipertestuale"/>
+                <w:noProof/>
               </w:rPr>
               <w:t>1. Diagramma delle classi</w:t>
             </w:r>
             <w:r>
+              <w:rPr>
+                <w:noProof/>
+                <w:webHidden/>
+              </w:rPr>
               <w:tab/>
             </w:r>
             <w:r>
+              <w:rPr>
+                <w:noProof/>
+                <w:webHidden/>
+              </w:rPr>
               <w:fldChar w:fldCharType="begin"/>
             </w:r>
             <w:r>
-              <w:instrText>PAGEREF _Toc2 \h</w:instrText>
+              <w:rPr>
+                <w:noProof/>
+                <w:webHidden/>
+              </w:rPr>
+              <w:instrText xml:space="preserve"> PAGEREF _Toc156955121 \h </w:instrText>
             </w:r>
             <w:r>
+              <w:rPr>
+                <w:noProof/>
+                <w:webHidden/>
+              </w:rPr>
+            </w:r>
+            <w:r>
+              <w:rPr>
+                <w:noProof/>
+                <w:webHidden/>
+              </w:rPr>
               <w:fldChar w:fldCharType="separate"/>
             </w:r>
             <w:r>
+              <w:rPr>
+                <w:noProof/>
+                <w:webHidden/>
+              </w:rPr>
               <w:t>4</w:t>
             </w:r>
             <w:r>
+              <w:rPr>
+                <w:noProof/>
+                <w:webHidden/>
+              </w:rPr>
               <w:fldChar w:fldCharType="end"/>
             </w:r>
           </w:hyperlink>
@@ -686,33 +762,85 @@
               <w:tab w:val="left" w:pos="850"/>
               <w:tab w:val="right" w:leader="dot" w:pos="9019"/>
             </w:tabs>
+            <w:rPr>
+              <w:rFonts w:asciiTheme="minorHAnsi" w:eastAsiaTheme="minorEastAsia" w:hAnsiTheme="minorHAnsi" w:cstheme="minorBidi"/>
+              <w:noProof/>
+              <w:kern w:val="2"/>
+              <w:lang w:val="it-IT"/>
+              <w14:ligatures w14:val="standardContextual"/>
+            </w:rPr>
           </w:pPr>
-          <w:hyperlink w:anchor="_Toc3" w:tooltip="#_Toc3" w:history="1">
+          <w:hyperlink w:anchor="_Toc156955122" w:history="1">
             <w:r>
+              <w:rPr>
+                <w:rStyle w:val="Collegamentoipertestuale"/>
+                <w:noProof/>
+              </w:rPr>
               <w:t>1.1</w:t>
             </w:r>
             <w:r>
               <w:rPr>
-                <w:rStyle w:val="Collegamentoipertestuale"/>
+                <w:rFonts w:asciiTheme="minorHAnsi" w:eastAsiaTheme="minorEastAsia" w:hAnsiTheme="minorHAnsi" w:cstheme="minorBidi"/>
+                <w:noProof/>
+                <w:kern w:val="2"/>
+                <w:lang w:val="it-IT"/>
+                <w14:ligatures w14:val="standardContextual"/>
               </w:rPr>
-              <w:t xml:space="preserve"> Autenticazione e Registrazione</w:t>
+              <w:t xml:space="preserve"> </w:t>
             </w:r>
             <w:r>
+              <w:rPr>
+                <w:rStyle w:val="Collegamentoipertestuale"/>
+                <w:noProof/>
+              </w:rPr>
+              <w:t>Autenticazione e Registrazione</w:t>
+            </w:r>
+            <w:r>
+              <w:rPr>
+                <w:noProof/>
+                <w:webHidden/>
+              </w:rPr>
               <w:tab/>
             </w:r>
             <w:r>
+              <w:rPr>
+                <w:noProof/>
+                <w:webHidden/>
+              </w:rPr>
               <w:fldChar w:fldCharType="begin"/>
             </w:r>
             <w:r>
-              <w:instrText>PAGEREF _Toc3 \h</w:instrText>
+              <w:rPr>
+                <w:noProof/>
+                <w:webHidden/>
+              </w:rPr>
+              <w:instrText xml:space="preserve"> PAGEREF _Toc156955122 \h </w:instrText>
             </w:r>
             <w:r>
+              <w:rPr>
+                <w:noProof/>
+                <w:webHidden/>
+              </w:rPr>
+            </w:r>
+            <w:r>
+              <w:rPr>
+                <w:noProof/>
+                <w:webHidden/>
+              </w:rPr>
               <w:fldChar w:fldCharType="separate"/>
             </w:r>
             <w:r>
+              <w:rPr>
+                <w:noProof/>
+                <w:webHidden/>
+              </w:rPr>
               <w:t>4</w:t>
             </w:r>
             <w:r>
+              <w:rPr>
+                <w:noProof/>
+                <w:webHidden/>
+              </w:rPr>
               <w:fldChar w:fldCharType="end"/>
             </w:r>
           </w:hyperlink>
@@ -724,33 +852,85 @@
               <w:tab w:val="left" w:pos="850"/>
               <w:tab w:val="right" w:leader="dot" w:pos="9019"/>
             </w:tabs>
+            <w:rPr>
+              <w:rFonts w:asciiTheme="minorHAnsi" w:eastAsiaTheme="minorEastAsia" w:hAnsiTheme="minorHAnsi" w:cstheme="minorBidi"/>
+              <w:noProof/>
+              <w:kern w:val="2"/>
+              <w:lang w:val="it-IT"/>
+              <w14:ligatures w14:val="standardContextual"/>
+            </w:rPr>
           </w:pPr>
-          <w:hyperlink w:anchor="_Toc4" w:tooltip="#_Toc4" w:history="1">
+          <w:hyperlink w:anchor="_Toc156955123" w:history="1">
             <w:r>
+              <w:rPr>
+                <w:rStyle w:val="Collegamentoipertestuale"/>
+                <w:noProof/>
+              </w:rPr>
               <w:t>1.2</w:t>
             </w:r>
             <w:r>
               <w:rPr>
-                <w:rStyle w:val="Collegamentoipertestuale"/>
+                <w:rFonts w:asciiTheme="minorHAnsi" w:eastAsiaTheme="minorEastAsia" w:hAnsiTheme="minorHAnsi" w:cstheme="minorBidi"/>
+                <w:noProof/>
+                <w:kern w:val="2"/>
+                <w:lang w:val="it-IT"/>
+                <w14:ligatures w14:val="standardContextual"/>
               </w:rPr>
-              <w:t xml:space="preserve"> Pagina Utente</w:t>
+              <w:t xml:space="preserve"> </w:t>
             </w:r>
             <w:r>
+              <w:rPr>
+                <w:rStyle w:val="Collegamentoipertestuale"/>
+                <w:noProof/>
+              </w:rPr>
+              <w:t>Pagina Utente</w:t>
+            </w:r>
+            <w:r>
+              <w:rPr>
+                <w:noProof/>
+                <w:webHidden/>
+              </w:rPr>
               <w:tab/>
             </w:r>
             <w:r>
+              <w:rPr>
+                <w:noProof/>
+                <w:webHidden/>
+              </w:rPr>
               <w:fldChar w:fldCharType="begin"/>
             </w:r>
             <w:r>
-              <w:instrText>PAGEREF _Toc4 \h</w:instrText>
+              <w:rPr>
+                <w:noProof/>
+                <w:webHidden/>
+              </w:rPr>
+              <w:instrText xml:space="preserve"> PAGEREF _Toc156955123 \h </w:instrText>
             </w:r>
             <w:r>
+              <w:rPr>
+                <w:noProof/>
+                <w:webHidden/>
+              </w:rPr>
+            </w:r>
+            <w:r>
+              <w:rPr>
+                <w:noProof/>
+                <w:webHidden/>
+              </w:rPr>
               <w:fldChar w:fldCharType="separate"/>
             </w:r>
             <w:r>
+              <w:rPr>
+                <w:noProof/>
+                <w:webHidden/>
+              </w:rPr>
               <w:t>6</w:t>
             </w:r>
             <w:r>
+              <w:rPr>
+                <w:noProof/>
+                <w:webHidden/>
+              </w:rPr>
               <w:fldChar w:fldCharType="end"/>
             </w:r>
           </w:hyperlink>
@@ -761,30 +941,68 @@
             <w:tabs>
               <w:tab w:val="right" w:leader="dot" w:pos="9019"/>
             </w:tabs>
+            <w:rPr>
+              <w:rFonts w:asciiTheme="minorHAnsi" w:eastAsiaTheme="minorEastAsia" w:hAnsiTheme="minorHAnsi" w:cstheme="minorBidi"/>
+              <w:noProof/>
+              <w:kern w:val="2"/>
+              <w:lang w:val="it-IT"/>
+              <w14:ligatures w14:val="standardContextual"/>
+            </w:rPr>
           </w:pPr>
-          <w:hyperlink w:anchor="_Toc5" w:tooltip="#_Toc5" w:history="1">
+          <w:hyperlink w:anchor="_Toc156955124" w:history="1">
             <w:r>
               <w:rPr>
                 <w:rStyle w:val="Collegamentoipertestuale"/>
+                <w:noProof/>
               </w:rPr>
               <w:t>1.3 Visualizzazione dei Prodotti</w:t>
             </w:r>
             <w:r>
+              <w:rPr>
+                <w:noProof/>
+                <w:webHidden/>
+              </w:rPr>
               <w:tab/>
             </w:r>
             <w:r>
+              <w:rPr>
+                <w:noProof/>
+                <w:webHidden/>
+              </w:rPr>
               <w:fldChar w:fldCharType="begin"/>
             </w:r>
             <w:r>
-              <w:instrText>PAGEREF _Toc5 \h</w:instrText>
+              <w:rPr>
+                <w:noProof/>
+                <w:webHidden/>
+              </w:rPr>
+              <w:instrText xml:space="preserve"> PAGEREF _Toc156955124 \h </w:instrText>
             </w:r>
             <w:r>
+              <w:rPr>
+                <w:noProof/>
+                <w:webHidden/>
+              </w:rPr>
+            </w:r>
+            <w:r>
+              <w:rPr>
+                <w:noProof/>
+                <w:webHidden/>
+              </w:rPr>
               <w:fldChar w:fldCharType="separate"/>
             </w:r>
             <w:r>
+              <w:rPr>
+                <w:noProof/>
+                <w:webHidden/>
+              </w:rPr>
               <w:t>7</w:t>
             </w:r>
             <w:r>
+              <w:rPr>
+                <w:noProof/>
+                <w:webHidden/>
+              </w:rPr>
               <w:fldChar w:fldCharType="end"/>
             </w:r>
           </w:hyperlink>
@@ -796,33 +1014,85 @@
               <w:tab w:val="left" w:pos="850"/>
               <w:tab w:val="right" w:leader="dot" w:pos="9019"/>
             </w:tabs>
+            <w:rPr>
+              <w:rFonts w:asciiTheme="minorHAnsi" w:eastAsiaTheme="minorEastAsia" w:hAnsiTheme="minorHAnsi" w:cstheme="minorBidi"/>
+              <w:noProof/>
+              <w:kern w:val="2"/>
+              <w:lang w:val="it-IT"/>
+              <w14:ligatures w14:val="standardContextual"/>
+            </w:rPr>
           </w:pPr>
-          <w:hyperlink w:anchor="_Toc6" w:tooltip="#_Toc6" w:history="1">
+          <w:hyperlink w:anchor="_Toc156955125" w:history="1">
             <w:r>
+              <w:rPr>
+                <w:rStyle w:val="Collegamentoipertestuale"/>
+                <w:noProof/>
+              </w:rPr>
               <w:t>1.3</w:t>
             </w:r>
             <w:r>
               <w:rPr>
-                <w:rStyle w:val="Collegamentoipertestuale"/>
+                <w:rFonts w:asciiTheme="minorHAnsi" w:eastAsiaTheme="minorEastAsia" w:hAnsiTheme="minorHAnsi" w:cstheme="minorBidi"/>
+                <w:noProof/>
+                <w:kern w:val="2"/>
+                <w:lang w:val="it-IT"/>
+                <w14:ligatures w14:val="standardContextual"/>
               </w:rPr>
-              <w:t xml:space="preserve"> Visualizzazione Negozi</w:t>
+              <w:t xml:space="preserve"> </w:t>
             </w:r>
             <w:r>
+              <w:rPr>
+                <w:rStyle w:val="Collegamentoipertestuale"/>
+                <w:noProof/>
+              </w:rPr>
+              <w:t>Visualizzazione Negozi</w:t>
+            </w:r>
+            <w:r>
+              <w:rPr>
+                <w:noProof/>
+                <w:webHidden/>
+              </w:rPr>
               <w:tab/>
             </w:r>
             <w:r>
+              <w:rPr>
+                <w:noProof/>
+                <w:webHidden/>
+              </w:rPr>
               <w:fldChar w:fldCharType="begin"/>
             </w:r>
             <w:r>
-              <w:instrText>PAGEREF _Toc6 \h</w:instrText>
+              <w:rPr>
+                <w:noProof/>
+                <w:webHidden/>
+              </w:rPr>
+              <w:instrText xml:space="preserve"> PAGEREF _Toc156955125 \h </w:instrText>
             </w:r>
             <w:r>
+              <w:rPr>
+                <w:noProof/>
+                <w:webHidden/>
+              </w:rPr>
+            </w:r>
+            <w:r>
+              <w:rPr>
+                <w:noProof/>
+                <w:webHidden/>
+              </w:rPr>
               <w:fldChar w:fldCharType="separate"/>
             </w:r>
             <w:r>
+              <w:rPr>
+                <w:noProof/>
+                <w:webHidden/>
+              </w:rPr>
               <w:t>8</w:t>
             </w:r>
             <w:r>
+              <w:rPr>
+                <w:noProof/>
+                <w:webHidden/>
+              </w:rPr>
               <w:fldChar w:fldCharType="end"/>
             </w:r>
           </w:hyperlink>
@@ -834,33 +1104,85 @@
               <w:tab w:val="left" w:pos="850"/>
               <w:tab w:val="right" w:leader="dot" w:pos="9019"/>
             </w:tabs>
+            <w:rPr>
+              <w:rFonts w:asciiTheme="minorHAnsi" w:eastAsiaTheme="minorEastAsia" w:hAnsiTheme="minorHAnsi" w:cstheme="minorBidi"/>
+              <w:noProof/>
+              <w:kern w:val="2"/>
+              <w:lang w:val="it-IT"/>
+              <w14:ligatures w14:val="standardContextual"/>
+            </w:rPr>
           </w:pPr>
-          <w:hyperlink w:anchor="_Toc7" w:tooltip="#_Toc7" w:history="1">
+          <w:hyperlink w:anchor="_Toc156955126" w:history="1">
             <w:r>
+              <w:rPr>
+                <w:rStyle w:val="Collegamentoipertestuale"/>
+                <w:noProof/>
+              </w:rPr>
               <w:t>1.4</w:t>
             </w:r>
             <w:r>
               <w:rPr>
-                <w:rStyle w:val="Collegamentoipertestuale"/>
+                <w:rFonts w:asciiTheme="minorHAnsi" w:eastAsiaTheme="minorEastAsia" w:hAnsiTheme="minorHAnsi" w:cstheme="minorBidi"/>
+                <w:noProof/>
+                <w:kern w:val="2"/>
+                <w:lang w:val="it-IT"/>
+                <w14:ligatures w14:val="standardContextual"/>
               </w:rPr>
-              <w:t xml:space="preserve"> Visualizzazione Volantini</w:t>
+              <w:t xml:space="preserve"> </w:t>
             </w:r>
             <w:r>
+              <w:rPr>
+                <w:rStyle w:val="Collegamentoipertestuale"/>
+                <w:noProof/>
+              </w:rPr>
+              <w:t>Visualizzazione Volantini</w:t>
+            </w:r>
+            <w:r>
+              <w:rPr>
+                <w:noProof/>
+                <w:webHidden/>
+              </w:rPr>
               <w:tab/>
             </w:r>
             <w:r>
+              <w:rPr>
+                <w:noProof/>
+                <w:webHidden/>
+              </w:rPr>
               <w:fldChar w:fldCharType="begin"/>
             </w:r>
             <w:r>
-              <w:instrText>PAGEREF _Toc7 \h</w:instrText>
+              <w:rPr>
+                <w:noProof/>
+                <w:webHidden/>
+              </w:rPr>
+              <w:instrText xml:space="preserve"> PAGEREF _Toc156955126 \h </w:instrText>
             </w:r>
             <w:r>
+              <w:rPr>
+                <w:noProof/>
+                <w:webHidden/>
+              </w:rPr>
+            </w:r>
+            <w:r>
+              <w:rPr>
+                <w:noProof/>
+                <w:webHidden/>
+              </w:rPr>
               <w:fldChar w:fldCharType="separate"/>
             </w:r>
             <w:r>
+              <w:rPr>
+                <w:noProof/>
+                <w:webHidden/>
+              </w:rPr>
               <w:t>9</w:t>
             </w:r>
             <w:r>
+              <w:rPr>
+                <w:noProof/>
+                <w:webHidden/>
+              </w:rPr>
               <w:fldChar w:fldCharType="end"/>
             </w:r>
           </w:hyperlink>
@@ -872,33 +1194,85 @@
               <w:tab w:val="left" w:pos="850"/>
               <w:tab w:val="right" w:leader="dot" w:pos="9019"/>
             </w:tabs>
+            <w:rPr>
+              <w:rFonts w:asciiTheme="minorHAnsi" w:eastAsiaTheme="minorEastAsia" w:hAnsiTheme="minorHAnsi" w:cstheme="minorBidi"/>
+              <w:noProof/>
+              <w:kern w:val="2"/>
+              <w:lang w:val="it-IT"/>
+              <w14:ligatures w14:val="standardContextual"/>
+            </w:rPr>
           </w:pPr>
-          <w:hyperlink w:anchor="_Toc8" w:tooltip="#_Toc8" w:history="1">
+          <w:hyperlink w:anchor="_Toc156955127" w:history="1">
             <w:r>
+              <w:rPr>
+                <w:rStyle w:val="Collegamentoipertestuale"/>
+                <w:noProof/>
+              </w:rPr>
               <w:t>1.5</w:t>
             </w:r>
             <w:r>
               <w:rPr>
-                <w:rStyle w:val="Collegamentoipertestuale"/>
+                <w:rFonts w:asciiTheme="minorHAnsi" w:eastAsiaTheme="minorEastAsia" w:hAnsiTheme="minorHAnsi" w:cstheme="minorBidi"/>
+                <w:noProof/>
+                <w:kern w:val="2"/>
+                <w:lang w:val="it-IT"/>
+                <w14:ligatures w14:val="standardContextual"/>
               </w:rPr>
-              <w:t xml:space="preserve"> Visualizzazione Sconti</w:t>
+              <w:t xml:space="preserve"> </w:t>
             </w:r>
             <w:r>
+              <w:rPr>
+                <w:rStyle w:val="Collegamentoipertestuale"/>
+                <w:noProof/>
+              </w:rPr>
+              <w:t>Visualizzazione Sconti</w:t>
+            </w:r>
+            <w:r>
+              <w:rPr>
+                <w:noProof/>
+                <w:webHidden/>
+              </w:rPr>
               <w:tab/>
             </w:r>
             <w:r>
+              <w:rPr>
+                <w:noProof/>
+                <w:webHidden/>
+              </w:rPr>
               <w:fldChar w:fldCharType="begin"/>
             </w:r>
             <w:r>
-              <w:instrText>PAGEREF _Toc8 \h</w:instrText>
+              <w:rPr>
+                <w:noProof/>
+                <w:webHidden/>
+              </w:rPr>
+              <w:instrText xml:space="preserve"> PAGEREF _Toc156955127 \h </w:instrText>
             </w:r>
             <w:r>
+              <w:rPr>
+                <w:noProof/>
+                <w:webHidden/>
+              </w:rPr>
+            </w:r>
+            <w:r>
+              <w:rPr>
+                <w:noProof/>
+                <w:webHidden/>
+              </w:rPr>
               <w:fldChar w:fldCharType="separate"/>
             </w:r>
             <w:r>
+              <w:rPr>
+                <w:noProof/>
+                <w:webHidden/>
+              </w:rPr>
               <w:t>10</w:t>
             </w:r>
             <w:r>
+              <w:rPr>
+                <w:noProof/>
+                <w:webHidden/>
+              </w:rPr>
               <w:fldChar w:fldCharType="end"/>
             </w:r>
           </w:hyperlink>
@@ -909,30 +1283,68 @@
             <w:tabs>
               <w:tab w:val="right" w:leader="dot" w:pos="9019"/>
             </w:tabs>
+            <w:rPr>
+              <w:rFonts w:asciiTheme="minorHAnsi" w:eastAsiaTheme="minorEastAsia" w:hAnsiTheme="minorHAnsi" w:cstheme="minorBidi"/>
+              <w:noProof/>
+              <w:kern w:val="2"/>
+              <w:lang w:val="it-IT"/>
+              <w14:ligatures w14:val="standardContextual"/>
+            </w:rPr>
           </w:pPr>
-          <w:hyperlink w:anchor="_Toc9" w:tooltip="#_Toc9" w:history="1">
+          <w:hyperlink w:anchor="_Toc156955128" w:history="1">
             <w:r>
               <w:rPr>
                 <w:rStyle w:val="Collegamentoipertestuale"/>
+                <w:noProof/>
               </w:rPr>
               <w:t>1.7 Aggiornamento Sito</w:t>
             </w:r>
             <w:r>
+              <w:rPr>
+                <w:noProof/>
+                <w:webHidden/>
+              </w:rPr>
               <w:tab/>
             </w:r>
             <w:r>
+              <w:rPr>
+                <w:noProof/>
+                <w:webHidden/>
+              </w:rPr>
               <w:fldChar w:fldCharType="begin"/>
             </w:r>
             <w:r>
-              <w:instrText>PAGEREF _Toc9 \h</w:instrText>
+              <w:rPr>
+                <w:noProof/>
+                <w:webHidden/>
+              </w:rPr>
+              <w:instrText xml:space="preserve"> PAGEREF _Toc156955128 \h </w:instrText>
             </w:r>
             <w:r>
+              <w:rPr>
+                <w:noProof/>
+                <w:webHidden/>
+              </w:rPr>
+            </w:r>
+            <w:r>
+              <w:rPr>
+                <w:noProof/>
+                <w:webHidden/>
+              </w:rPr>
               <w:fldChar w:fldCharType="separate"/>
             </w:r>
             <w:r>
+              <w:rPr>
+                <w:noProof/>
+                <w:webHidden/>
+              </w:rPr>
               <w:t>10</w:t>
             </w:r>
             <w:r>
+              <w:rPr>
+                <w:noProof/>
+                <w:webHidden/>
+              </w:rPr>
               <w:fldChar w:fldCharType="end"/>
             </w:r>
           </w:hyperlink>
@@ -943,30 +1355,68 @@
             <w:tabs>
               <w:tab w:val="right" w:leader="dot" w:pos="9019"/>
             </w:tabs>
+            <w:rPr>
+              <w:rFonts w:asciiTheme="minorHAnsi" w:eastAsiaTheme="minorEastAsia" w:hAnsiTheme="minorHAnsi" w:cstheme="minorBidi"/>
+              <w:noProof/>
+              <w:kern w:val="2"/>
+              <w:lang w:val="it-IT"/>
+              <w14:ligatures w14:val="standardContextual"/>
+            </w:rPr>
           </w:pPr>
-          <w:hyperlink w:anchor="_Toc10" w:tooltip="#_Toc10" w:history="1">
+          <w:hyperlink w:anchor="_Toc156955129" w:history="1">
             <w:r>
               <w:rPr>
                 <w:rStyle w:val="Collegamentoipertestuale"/>
+                <w:noProof/>
               </w:rPr>
               <w:t>1.8 Recensioni</w:t>
             </w:r>
             <w:r>
+              <w:rPr>
+                <w:noProof/>
+                <w:webHidden/>
+              </w:rPr>
               <w:tab/>
             </w:r>
             <w:r>
+              <w:rPr>
+                <w:noProof/>
+                <w:webHidden/>
+              </w:rPr>
               <w:fldChar w:fldCharType="begin"/>
             </w:r>
             <w:r>
-              <w:instrText>PAGEREF _Toc10 \h</w:instrText>
+              <w:rPr>
+                <w:noProof/>
+                <w:webHidden/>
+              </w:rPr>
+              <w:instrText xml:space="preserve"> PAGEREF _Toc156955129 \h </w:instrText>
             </w:r>
             <w:r>
+              <w:rPr>
+                <w:noProof/>
+                <w:webHidden/>
+              </w:rPr>
+            </w:r>
+            <w:r>
+              <w:rPr>
+                <w:noProof/>
+                <w:webHidden/>
+              </w:rPr>
               <w:fldChar w:fldCharType="separate"/>
             </w:r>
             <w:r>
+              <w:rPr>
+                <w:noProof/>
+                <w:webHidden/>
+              </w:rPr>
               <w:t>11</w:t>
             </w:r>
             <w:r>
+              <w:rPr>
+                <w:noProof/>
+                <w:webHidden/>
+              </w:rPr>
               <w:fldChar w:fldCharType="end"/>
             </w:r>
           </w:hyperlink>
@@ -977,30 +1427,68 @@
             <w:tabs>
               <w:tab w:val="right" w:leader="dot" w:pos="9019"/>
             </w:tabs>
+            <w:rPr>
+              <w:rFonts w:asciiTheme="minorHAnsi" w:eastAsiaTheme="minorEastAsia" w:hAnsiTheme="minorHAnsi" w:cstheme="minorBidi"/>
+              <w:noProof/>
+              <w:kern w:val="2"/>
+              <w:lang w:val="it-IT"/>
+              <w14:ligatures w14:val="standardContextual"/>
+            </w:rPr>
           </w:pPr>
-          <w:hyperlink w:anchor="_Toc11" w:tooltip="#_Toc11" w:history="1">
+          <w:hyperlink w:anchor="_Toc156955130" w:history="1">
             <w:r>
               <w:rPr>
                 <w:rStyle w:val="Collegamentoipertestuale"/>
+                <w:noProof/>
               </w:rPr>
               <w:t>1.9 Moderazione Utenti</w:t>
             </w:r>
             <w:r>
+              <w:rPr>
+                <w:noProof/>
+                <w:webHidden/>
+              </w:rPr>
               <w:tab/>
             </w:r>
             <w:r>
+              <w:rPr>
+                <w:noProof/>
+                <w:webHidden/>
+              </w:rPr>
               <w:fldChar w:fldCharType="begin"/>
             </w:r>
             <w:r>
-              <w:instrText>PAGEREF _Toc11 \h</w:instrText>
+              <w:rPr>
+                <w:noProof/>
+                <w:webHidden/>
+              </w:rPr>
+              <w:instrText xml:space="preserve"> PAGEREF _Toc156955130 \h </w:instrText>
             </w:r>
             <w:r>
+              <w:rPr>
+                <w:noProof/>
+                <w:webHidden/>
+              </w:rPr>
+            </w:r>
+            <w:r>
+              <w:rPr>
+                <w:noProof/>
+                <w:webHidden/>
+              </w:rPr>
               <w:fldChar w:fldCharType="separate"/>
             </w:r>
             <w:r>
+              <w:rPr>
+                <w:noProof/>
+                <w:webHidden/>
+              </w:rPr>
               <w:t>12</w:t>
             </w:r>
             <w:r>
+              <w:rPr>
+                <w:noProof/>
+                <w:webHidden/>
+              </w:rPr>
               <w:fldChar w:fldCharType="end"/>
             </w:r>
           </w:hyperlink>
@@ -1011,30 +1499,68 @@
             <w:tabs>
               <w:tab w:val="right" w:leader="dot" w:pos="9019"/>
             </w:tabs>
+            <w:rPr>
+              <w:rFonts w:asciiTheme="minorHAnsi" w:eastAsiaTheme="minorEastAsia" w:hAnsiTheme="minorHAnsi" w:cstheme="minorBidi"/>
+              <w:noProof/>
+              <w:kern w:val="2"/>
+              <w:lang w:val="it-IT"/>
+              <w14:ligatures w14:val="standardContextual"/>
+            </w:rPr>
           </w:pPr>
-          <w:hyperlink w:anchor="_Toc12" w:tooltip="#_Toc12" w:history="1">
+          <w:hyperlink w:anchor="_Toc156955131" w:history="1">
             <w:r>
               <w:rPr>
                 <w:rStyle w:val="Collegamentoipertestuale"/>
+                <w:noProof/>
               </w:rPr>
               <w:t>1.10 Interfaccia Gmail</w:t>
             </w:r>
             <w:r>
+              <w:rPr>
+                <w:noProof/>
+                <w:webHidden/>
+              </w:rPr>
               <w:tab/>
             </w:r>
             <w:r>
+              <w:rPr>
+                <w:noProof/>
+                <w:webHidden/>
+              </w:rPr>
               <w:fldChar w:fldCharType="begin"/>
             </w:r>
             <w:r>
-              <w:instrText>PAGEREF _Toc12 \h</w:instrText>
+              <w:rPr>
+                <w:noProof/>
+                <w:webHidden/>
+              </w:rPr>
+              <w:instrText xml:space="preserve"> PAGEREF _Toc156955131 \h </w:instrText>
             </w:r>
             <w:r>
+              <w:rPr>
+                <w:noProof/>
+                <w:webHidden/>
+              </w:rPr>
+            </w:r>
+            <w:r>
+              <w:rPr>
+                <w:noProof/>
+                <w:webHidden/>
+              </w:rPr>
               <w:fldChar w:fldCharType="separate"/>
             </w:r>
             <w:r>
+              <w:rPr>
+                <w:noProof/>
+                <w:webHidden/>
+              </w:rPr>
               <w:t>12</w:t>
             </w:r>
             <w:r>
+              <w:rPr>
+                <w:noProof/>
+                <w:webHidden/>
+              </w:rPr>
               <w:fldChar w:fldCharType="end"/>
             </w:r>
           </w:hyperlink>
@@ -1045,30 +1571,68 @@
             <w:tabs>
               <w:tab w:val="right" w:leader="dot" w:pos="9019"/>
             </w:tabs>
+            <w:rPr>
+              <w:rFonts w:asciiTheme="minorHAnsi" w:eastAsiaTheme="minorEastAsia" w:hAnsiTheme="minorHAnsi" w:cstheme="minorBidi"/>
+              <w:noProof/>
+              <w:kern w:val="2"/>
+              <w:lang w:val="it-IT"/>
+              <w14:ligatures w14:val="standardContextual"/>
+            </w:rPr>
           </w:pPr>
-          <w:hyperlink w:anchor="_Toc13" w:tooltip="#_Toc13" w:history="1">
+          <w:hyperlink w:anchor="_Toc156955132" w:history="1">
             <w:r>
               <w:rPr>
                 <w:rStyle w:val="Collegamentoipertestuale"/>
+                <w:noProof/>
               </w:rPr>
               <w:t>1.11 Classi di supporto</w:t>
             </w:r>
             <w:r>
+              <w:rPr>
+                <w:noProof/>
+                <w:webHidden/>
+              </w:rPr>
               <w:tab/>
             </w:r>
             <w:r>
+              <w:rPr>
+                <w:noProof/>
+                <w:webHidden/>
+              </w:rPr>
               <w:fldChar w:fldCharType="begin"/>
             </w:r>
             <w:r>
-              <w:instrText>PAGEREF _Toc13 \h</w:instrText>
+              <w:rPr>
+                <w:noProof/>
+                <w:webHidden/>
+              </w:rPr>
+              <w:instrText xml:space="preserve"> PAGEREF _Toc156955132 \h </w:instrText>
             </w:r>
             <w:r>
+              <w:rPr>
+                <w:noProof/>
+                <w:webHidden/>
+              </w:rPr>
+            </w:r>
+            <w:r>
+              <w:rPr>
+                <w:noProof/>
+                <w:webHidden/>
+              </w:rPr>
               <w:fldChar w:fldCharType="separate"/>
             </w:r>
             <w:r>
+              <w:rPr>
+                <w:noProof/>
+                <w:webHidden/>
+              </w:rPr>
               <w:t>13</w:t>
             </w:r>
             <w:r>
+              <w:rPr>
+                <w:noProof/>
+                <w:webHidden/>
+              </w:rPr>
               <w:fldChar w:fldCharType="end"/>
             </w:r>
           </w:hyperlink>
@@ -1079,30 +1643,68 @@
             <w:tabs>
               <w:tab w:val="right" w:leader="dot" w:pos="9019"/>
             </w:tabs>
+            <w:rPr>
+              <w:rFonts w:asciiTheme="minorHAnsi" w:eastAsiaTheme="minorEastAsia" w:hAnsiTheme="minorHAnsi" w:cstheme="minorBidi"/>
+              <w:noProof/>
+              <w:kern w:val="2"/>
+              <w:lang w:val="it-IT"/>
+              <w14:ligatures w14:val="standardContextual"/>
+            </w:rPr>
           </w:pPr>
-          <w:hyperlink w:anchor="_Toc14" w:tooltip="#_Toc14" w:history="1">
+          <w:hyperlink w:anchor="_Toc156955133" w:history="1">
             <w:r>
               <w:rPr>
                 <w:rStyle w:val="Collegamentoipertestuale"/>
+                <w:noProof/>
               </w:rPr>
               <w:t>1.12 Classe di Lettura/ScritturaDBUtenti</w:t>
             </w:r>
             <w:r>
+              <w:rPr>
+                <w:noProof/>
+                <w:webHidden/>
+              </w:rPr>
               <w:tab/>
             </w:r>
             <w:r>
+              <w:rPr>
+                <w:noProof/>
+                <w:webHidden/>
+              </w:rPr>
               <w:fldChar w:fldCharType="begin"/>
             </w:r>
             <w:r>
-              <w:instrText>PAGEREF _Toc14 \h</w:instrText>
+              <w:rPr>
+                <w:noProof/>
+                <w:webHidden/>
+              </w:rPr>
+              <w:instrText xml:space="preserve"> PAGEREF _Toc156955133 \h </w:instrText>
             </w:r>
             <w:r>
+              <w:rPr>
+                <w:noProof/>
+                <w:webHidden/>
+              </w:rPr>
+            </w:r>
+            <w:r>
+              <w:rPr>
+                <w:noProof/>
+                <w:webHidden/>
+              </w:rPr>
               <w:fldChar w:fldCharType="separate"/>
             </w:r>
             <w:r>
+              <w:rPr>
+                <w:noProof/>
+                <w:webHidden/>
+              </w:rPr>
               <w:t>13</w:t>
             </w:r>
             <w:r>
+              <w:rPr>
+                <w:noProof/>
+                <w:webHidden/>
+              </w:rPr>
               <w:fldChar w:fldCharType="end"/>
             </w:r>
           </w:hyperlink>
@@ -1113,30 +1715,68 @@
             <w:tabs>
               <w:tab w:val="right" w:leader="dot" w:pos="9019"/>
             </w:tabs>
+            <w:rPr>
+              <w:rFonts w:asciiTheme="minorHAnsi" w:eastAsiaTheme="minorEastAsia" w:hAnsiTheme="minorHAnsi" w:cstheme="minorBidi"/>
+              <w:noProof/>
+              <w:kern w:val="2"/>
+              <w:lang w:val="it-IT"/>
+              <w14:ligatures w14:val="standardContextual"/>
+            </w:rPr>
           </w:pPr>
-          <w:hyperlink w:anchor="_Toc15" w:tooltip="#_Toc15" w:history="1">
+          <w:hyperlink w:anchor="_Toc156955134" w:history="1">
             <w:r>
               <w:rPr>
                 <w:rStyle w:val="Collegamentoipertestuale"/>
+                <w:noProof/>
               </w:rPr>
               <w:t>1.13 Classe di Lettura/ScritturaDBDati</w:t>
             </w:r>
             <w:r>
+              <w:rPr>
+                <w:noProof/>
+                <w:webHidden/>
+              </w:rPr>
               <w:tab/>
             </w:r>
             <w:r>
+              <w:rPr>
+                <w:noProof/>
+                <w:webHidden/>
+              </w:rPr>
               <w:fldChar w:fldCharType="begin"/>
             </w:r>
             <w:r>
-              <w:instrText>PAGEREF _Toc15 \h</w:instrText>
+              <w:rPr>
+                <w:noProof/>
+                <w:webHidden/>
+              </w:rPr>
+              <w:instrText xml:space="preserve"> PAGEREF _Toc156955134 \h </w:instrText>
             </w:r>
             <w:r>
+              <w:rPr>
+                <w:noProof/>
+                <w:webHidden/>
+              </w:rPr>
+            </w:r>
+            <w:r>
+              <w:rPr>
+                <w:noProof/>
+                <w:webHidden/>
+              </w:rPr>
               <w:fldChar w:fldCharType="separate"/>
             </w:r>
             <w:r>
+              <w:rPr>
+                <w:noProof/>
+                <w:webHidden/>
+              </w:rPr>
               <w:t>14</w:t>
             </w:r>
             <w:r>
+              <w:rPr>
+                <w:noProof/>
+                <w:webHidden/>
+              </w:rPr>
               <w:fldChar w:fldCharType="end"/>
             </w:r>
           </w:hyperlink>
@@ -1147,30 +1787,68 @@
             <w:tabs>
               <w:tab w:val="right" w:leader="dot" w:pos="9019"/>
             </w:tabs>
+            <w:rPr>
+              <w:rFonts w:asciiTheme="minorHAnsi" w:eastAsiaTheme="minorEastAsia" w:hAnsiTheme="minorHAnsi" w:cstheme="minorBidi"/>
+              <w:noProof/>
+              <w:kern w:val="2"/>
+              <w:lang w:val="it-IT"/>
+              <w14:ligatures w14:val="standardContextual"/>
+            </w:rPr>
           </w:pPr>
-          <w:hyperlink w:anchor="_Toc16" w:tooltip="#_Toc16" w:history="1">
+          <w:hyperlink w:anchor="_Toc156955135" w:history="1">
             <w:r>
               <w:rPr>
                 <w:rStyle w:val="Collegamentoipertestuale"/>
+                <w:noProof/>
               </w:rPr>
               <w:t>1.14 Diagramma delle classi completo</w:t>
             </w:r>
             <w:r>
+              <w:rPr>
+                <w:noProof/>
+                <w:webHidden/>
+              </w:rPr>
               <w:tab/>
             </w:r>
             <w:r>
+              <w:rPr>
+                <w:noProof/>
+                <w:webHidden/>
+              </w:rPr>
               <w:fldChar w:fldCharType="begin"/>
             </w:r>
             <w:r>
-              <w:instrText>PAGEREF _Toc16 \h</w:instrText>
+              <w:rPr>
+                <w:noProof/>
+                <w:webHidden/>
+              </w:rPr>
+              <w:instrText xml:space="preserve"> PAGEREF _Toc156955135 \h </w:instrText>
             </w:r>
             <w:r>
+              <w:rPr>
+                <w:noProof/>
+                <w:webHidden/>
+              </w:rPr>
+            </w:r>
+            <w:r>
+              <w:rPr>
+                <w:noProof/>
+                <w:webHidden/>
+              </w:rPr>
               <w:fldChar w:fldCharType="separate"/>
             </w:r>
             <w:r>
+              <w:rPr>
+                <w:noProof/>
+                <w:webHidden/>
+              </w:rPr>
               <w:t>15</w:t>
             </w:r>
             <w:r>
+              <w:rPr>
+                <w:noProof/>
+                <w:webHidden/>
+              </w:rPr>
               <w:fldChar w:fldCharType="end"/>
             </w:r>
           </w:hyperlink>
@@ -1181,30 +1859,68 @@
             <w:tabs>
               <w:tab w:val="right" w:leader="dot" w:pos="9019"/>
             </w:tabs>
+            <w:rPr>
+              <w:rFonts w:asciiTheme="minorHAnsi" w:eastAsiaTheme="minorEastAsia" w:hAnsiTheme="minorHAnsi" w:cstheme="minorBidi"/>
+              <w:noProof/>
+              <w:kern w:val="2"/>
+              <w:lang w:val="it-IT"/>
+              <w14:ligatures w14:val="standardContextual"/>
+            </w:rPr>
           </w:pPr>
-          <w:hyperlink w:anchor="_Toc17" w:tooltip="#_Toc17" w:history="1">
+          <w:hyperlink w:anchor="_Toc156955136" w:history="1">
             <w:r>
               <w:rPr>
                 <w:rStyle w:val="Collegamentoipertestuale"/>
+                <w:noProof/>
               </w:rPr>
               <w:t>2. Codice in OCL</w:t>
             </w:r>
             <w:r>
+              <w:rPr>
+                <w:noProof/>
+                <w:webHidden/>
+              </w:rPr>
               <w:tab/>
             </w:r>
             <w:r>
+              <w:rPr>
+                <w:noProof/>
+                <w:webHidden/>
+              </w:rPr>
               <w:fldChar w:fldCharType="begin"/>
             </w:r>
             <w:r>
-              <w:instrText>PAGEREF _Toc17 \h</w:instrText>
+              <w:rPr>
+                <w:noProof/>
+                <w:webHidden/>
+              </w:rPr>
+              <w:instrText xml:space="preserve"> PAGEREF _Toc156955136 \h </w:instrText>
             </w:r>
             <w:r>
+              <w:rPr>
+                <w:noProof/>
+                <w:webHidden/>
+              </w:rPr>
+            </w:r>
+            <w:r>
+              <w:rPr>
+                <w:noProof/>
+                <w:webHidden/>
+              </w:rPr>
               <w:fldChar w:fldCharType="separate"/>
             </w:r>
             <w:r>
+              <w:rPr>
+                <w:noProof/>
+                <w:webHidden/>
+              </w:rPr>
               <w:t>16</w:t>
             </w:r>
             <w:r>
+              <w:rPr>
+                <w:noProof/>
+                <w:webHidden/>
+              </w:rPr>
               <w:fldChar w:fldCharType="end"/>
             </w:r>
           </w:hyperlink>
@@ -1215,30 +1931,68 @@
             <w:tabs>
               <w:tab w:val="right" w:leader="dot" w:pos="9019"/>
             </w:tabs>
+            <w:rPr>
+              <w:rFonts w:asciiTheme="minorHAnsi" w:eastAsiaTheme="minorEastAsia" w:hAnsiTheme="minorHAnsi" w:cstheme="minorBidi"/>
+              <w:noProof/>
+              <w:kern w:val="2"/>
+              <w:lang w:val="it-IT"/>
+              <w14:ligatures w14:val="standardContextual"/>
+            </w:rPr>
           </w:pPr>
-          <w:hyperlink w:anchor="_Toc18" w:tooltip="#_Toc18" w:history="1">
+          <w:hyperlink w:anchor="_Toc156955137" w:history="1">
             <w:r>
               <w:rPr>
                 <w:rStyle w:val="Collegamentoipertestuale"/>
+                <w:noProof/>
               </w:rPr>
               <w:t>2.1 Vincoli OCL classe GestoreRegistrazione</w:t>
             </w:r>
             <w:r>
+              <w:rPr>
+                <w:noProof/>
+                <w:webHidden/>
+              </w:rPr>
               <w:tab/>
             </w:r>
             <w:r>
+              <w:rPr>
+                <w:noProof/>
+                <w:webHidden/>
+              </w:rPr>
               <w:fldChar w:fldCharType="begin"/>
             </w:r>
             <w:r>
-              <w:instrText>PAGEREF _Toc18 \h</w:instrText>
+              <w:rPr>
+                <w:noProof/>
+                <w:webHidden/>
+              </w:rPr>
+              <w:instrText xml:space="preserve"> PAGEREF _Toc156955137 \h </w:instrText>
             </w:r>
             <w:r>
+              <w:rPr>
+                <w:noProof/>
+                <w:webHidden/>
+              </w:rPr>
+            </w:r>
+            <w:r>
+              <w:rPr>
+                <w:noProof/>
+                <w:webHidden/>
+              </w:rPr>
               <w:fldChar w:fldCharType="separate"/>
             </w:r>
             <w:r>
+              <w:rPr>
+                <w:noProof/>
+                <w:webHidden/>
+              </w:rPr>
               <w:t>16</w:t>
             </w:r>
             <w:r>
+              <w:rPr>
+                <w:noProof/>
+                <w:webHidden/>
+              </w:rPr>
               <w:fldChar w:fldCharType="end"/>
             </w:r>
           </w:hyperlink>
@@ -1249,30 +2003,68 @@
             <w:tabs>
               <w:tab w:val="right" w:leader="dot" w:pos="9019"/>
             </w:tabs>
+            <w:rPr>
+              <w:rFonts w:asciiTheme="minorHAnsi" w:eastAsiaTheme="minorEastAsia" w:hAnsiTheme="minorHAnsi" w:cstheme="minorBidi"/>
+              <w:noProof/>
+              <w:kern w:val="2"/>
+              <w:lang w:val="it-IT"/>
+              <w14:ligatures w14:val="standardContextual"/>
+            </w:rPr>
           </w:pPr>
-          <w:hyperlink w:anchor="_Toc19" w:tooltip="#_Toc19" w:history="1">
+          <w:hyperlink w:anchor="_Toc156955138" w:history="1">
             <w:r>
               <w:rPr>
                 <w:rStyle w:val="Collegamentoipertestuale"/>
+                <w:noProof/>
               </w:rPr>
               <w:t>2.2 Vincoli OCL classe GestoreAutenticazione</w:t>
             </w:r>
             <w:r>
+              <w:rPr>
+                <w:noProof/>
+                <w:webHidden/>
+              </w:rPr>
               <w:tab/>
             </w:r>
             <w:r>
+              <w:rPr>
+                <w:noProof/>
+                <w:webHidden/>
+              </w:rPr>
               <w:fldChar w:fldCharType="begin"/>
             </w:r>
             <w:r>
-              <w:instrText>PAGEREF _Toc19 \h</w:instrText>
+              <w:rPr>
+                <w:noProof/>
+                <w:webHidden/>
+              </w:rPr>
+              <w:instrText xml:space="preserve"> PAGEREF _Toc156955138 \h </w:instrText>
             </w:r>
             <w:r>
+              <w:rPr>
+                <w:noProof/>
+                <w:webHidden/>
+              </w:rPr>
+            </w:r>
+            <w:r>
+              <w:rPr>
+                <w:noProof/>
+                <w:webHidden/>
+              </w:rPr>
               <w:fldChar w:fldCharType="separate"/>
             </w:r>
             <w:r>
+              <w:rPr>
+                <w:noProof/>
+                <w:webHidden/>
+              </w:rPr>
               <w:t>16</w:t>
             </w:r>
             <w:r>
+              <w:rPr>
+                <w:noProof/>
+                <w:webHidden/>
+              </w:rPr>
               <w:fldChar w:fldCharType="end"/>
             </w:r>
           </w:hyperlink>
@@ -1283,30 +2075,68 @@
             <w:tabs>
               <w:tab w:val="right" w:leader="dot" w:pos="9019"/>
             </w:tabs>
+            <w:rPr>
+              <w:rFonts w:asciiTheme="minorHAnsi" w:eastAsiaTheme="minorEastAsia" w:hAnsiTheme="minorHAnsi" w:cstheme="minorBidi"/>
+              <w:noProof/>
+              <w:kern w:val="2"/>
+              <w:lang w:val="it-IT"/>
+              <w14:ligatures w14:val="standardContextual"/>
+            </w:rPr>
           </w:pPr>
-          <w:hyperlink w:anchor="_Toc20" w:tooltip="#_Toc20" w:history="1">
+          <w:hyperlink w:anchor="_Toc156955139" w:history="1">
             <w:r>
               <w:rPr>
                 <w:rStyle w:val="Collegamentoipertestuale"/>
+                <w:noProof/>
               </w:rPr>
-              <w:t xml:space="preserve">2.3 Vincoli OCL classe Utente </w:t>
+              <w:t>2.3 Vincoli OCL classe Utente</w:t>
             </w:r>
             <w:r>
+              <w:rPr>
+                <w:noProof/>
+                <w:webHidden/>
+              </w:rPr>
               <w:tab/>
             </w:r>
             <w:r>
+              <w:rPr>
+                <w:noProof/>
+                <w:webHidden/>
+              </w:rPr>
               <w:fldChar w:fldCharType="begin"/>
             </w:r>
             <w:r>
-              <w:instrText>PAGEREF _Toc20 \h</w:instrText>
+              <w:rPr>
+                <w:noProof/>
+                <w:webHidden/>
+              </w:rPr>
+              <w:instrText xml:space="preserve"> PAGEREF _Toc156955139 \h </w:instrText>
             </w:r>
             <w:r>
+              <w:rPr>
+                <w:noProof/>
+                <w:webHidden/>
+              </w:rPr>
+            </w:r>
+            <w:r>
+              <w:rPr>
+                <w:noProof/>
+                <w:webHidden/>
+              </w:rPr>
               <w:fldChar w:fldCharType="separate"/>
             </w:r>
             <w:r>
+              <w:rPr>
+                <w:noProof/>
+                <w:webHidden/>
+              </w:rPr>
               <w:t>16</w:t>
             </w:r>
             <w:r>
+              <w:rPr>
+                <w:noProof/>
+                <w:webHidden/>
+              </w:rPr>
               <w:fldChar w:fldCharType="end"/>
             </w:r>
           </w:hyperlink>
@@ -1317,30 +2147,68 @@
             <w:tabs>
               <w:tab w:val="right" w:leader="dot" w:pos="9019"/>
             </w:tabs>
+            <w:rPr>
+              <w:rFonts w:asciiTheme="minorHAnsi" w:eastAsiaTheme="minorEastAsia" w:hAnsiTheme="minorHAnsi" w:cstheme="minorBidi"/>
+              <w:noProof/>
+              <w:kern w:val="2"/>
+              <w:lang w:val="it-IT"/>
+              <w14:ligatures w14:val="standardContextual"/>
+            </w:rPr>
           </w:pPr>
-          <w:hyperlink w:anchor="_Toc21" w:tooltip="#_Toc21" w:history="1">
+          <w:hyperlink w:anchor="_Toc156955140" w:history="1">
             <w:r>
               <w:rPr>
                 <w:rStyle w:val="Collegamentoipertestuale"/>
+                <w:noProof/>
               </w:rPr>
-              <w:t xml:space="preserve">2.4 Vincoli OCL classe Amministratore </w:t>
+              <w:t>2.4 Vincoli OCL classe Amministratore</w:t>
             </w:r>
             <w:r>
+              <w:rPr>
+                <w:noProof/>
+                <w:webHidden/>
+              </w:rPr>
               <w:tab/>
             </w:r>
             <w:r>
+              <w:rPr>
+                <w:noProof/>
+                <w:webHidden/>
+              </w:rPr>
               <w:fldChar w:fldCharType="begin"/>
             </w:r>
             <w:r>
-              <w:instrText>PAGEREF _Toc21 \h</w:instrText>
+              <w:rPr>
+                <w:noProof/>
+                <w:webHidden/>
+              </w:rPr>
+              <w:instrText xml:space="preserve"> PAGEREF _Toc156955140 \h </w:instrText>
             </w:r>
             <w:r>
+              <w:rPr>
+                <w:noProof/>
+                <w:webHidden/>
+              </w:rPr>
+            </w:r>
+            <w:r>
+              <w:rPr>
+                <w:noProof/>
+                <w:webHidden/>
+              </w:rPr>
               <w:fldChar w:fldCharType="separate"/>
             </w:r>
             <w:r>
+              <w:rPr>
+                <w:noProof/>
+                <w:webHidden/>
+              </w:rPr>
               <w:t>17</w:t>
             </w:r>
             <w:r>
+              <w:rPr>
+                <w:noProof/>
+                <w:webHidden/>
+              </w:rPr>
               <w:fldChar w:fldCharType="end"/>
             </w:r>
           </w:hyperlink>
@@ -1351,30 +2219,68 @@
             <w:tabs>
               <w:tab w:val="right" w:leader="dot" w:pos="9019"/>
             </w:tabs>
+            <w:rPr>
+              <w:rFonts w:asciiTheme="minorHAnsi" w:eastAsiaTheme="minorEastAsia" w:hAnsiTheme="minorHAnsi" w:cstheme="minorBidi"/>
+              <w:noProof/>
+              <w:kern w:val="2"/>
+              <w:lang w:val="it-IT"/>
+              <w14:ligatures w14:val="standardContextual"/>
+            </w:rPr>
           </w:pPr>
-          <w:hyperlink w:anchor="_Toc22" w:tooltip="#_Toc22" w:history="1">
+          <w:hyperlink w:anchor="_Toc156955141" w:history="1">
             <w:r>
               <w:rPr>
                 <w:rStyle w:val="Collegamentoipertestuale"/>
+                <w:noProof/>
               </w:rPr>
-              <w:t xml:space="preserve">2.5 Vincoli OCL classe Recensione </w:t>
+              <w:t>2.5 Vincoli OCL classe Recensione</w:t>
             </w:r>
             <w:r>
+              <w:rPr>
+                <w:noProof/>
+                <w:webHidden/>
+              </w:rPr>
               <w:tab/>
             </w:r>
             <w:r>
+              <w:rPr>
+                <w:noProof/>
+                <w:webHidden/>
+              </w:rPr>
               <w:fldChar w:fldCharType="begin"/>
             </w:r>
             <w:r>
-              <w:instrText>PAGEREF _Toc22 \h</w:instrText>
+              <w:rPr>
+                <w:noProof/>
+                <w:webHidden/>
+              </w:rPr>
+              <w:instrText xml:space="preserve"> PAGEREF _Toc156955141 \h </w:instrText>
             </w:r>
             <w:r>
+              <w:rPr>
+                <w:noProof/>
+                <w:webHidden/>
+              </w:rPr>
+            </w:r>
+            <w:r>
+              <w:rPr>
+                <w:noProof/>
+                <w:webHidden/>
+              </w:rPr>
               <w:fldChar w:fldCharType="separate"/>
             </w:r>
             <w:r>
+              <w:rPr>
+                <w:noProof/>
+                <w:webHidden/>
+              </w:rPr>
               <w:t>17</w:t>
             </w:r>
             <w:r>
+              <w:rPr>
+                <w:noProof/>
+                <w:webHidden/>
+              </w:rPr>
               <w:fldChar w:fldCharType="end"/>
             </w:r>
           </w:hyperlink>
@@ -1385,30 +2291,68 @@
             <w:tabs>
               <w:tab w:val="right" w:leader="dot" w:pos="9019"/>
             </w:tabs>
+            <w:rPr>
+              <w:rFonts w:asciiTheme="minorHAnsi" w:eastAsiaTheme="minorEastAsia" w:hAnsiTheme="minorHAnsi" w:cstheme="minorBidi"/>
+              <w:noProof/>
+              <w:kern w:val="2"/>
+              <w:lang w:val="it-IT"/>
+              <w14:ligatures w14:val="standardContextual"/>
+            </w:rPr>
           </w:pPr>
-          <w:hyperlink w:anchor="_Toc23" w:tooltip="#_Toc23" w:history="1">
+          <w:hyperlink w:anchor="_Toc156955142" w:history="1">
             <w:r>
               <w:rPr>
                 <w:rStyle w:val="Collegamentoipertestuale"/>
+                <w:noProof/>
               </w:rPr>
               <w:t>2.6 Vincoli OCL classe AggiornamentoSito</w:t>
             </w:r>
             <w:r>
+              <w:rPr>
+                <w:noProof/>
+                <w:webHidden/>
+              </w:rPr>
               <w:tab/>
             </w:r>
             <w:r>
+              <w:rPr>
+                <w:noProof/>
+                <w:webHidden/>
+              </w:rPr>
               <w:fldChar w:fldCharType="begin"/>
             </w:r>
             <w:r>
-              <w:instrText>PAGEREF _Toc23 \h</w:instrText>
+              <w:rPr>
+                <w:noProof/>
+                <w:webHidden/>
+              </w:rPr>
+              <w:instrText xml:space="preserve"> PAGEREF _Toc156955142 \h </w:instrText>
             </w:r>
             <w:r>
+              <w:rPr>
+                <w:noProof/>
+                <w:webHidden/>
+              </w:rPr>
+            </w:r>
+            <w:r>
+              <w:rPr>
+                <w:noProof/>
+                <w:webHidden/>
+              </w:rPr>
               <w:fldChar w:fldCharType="separate"/>
             </w:r>
             <w:r>
+              <w:rPr>
+                <w:noProof/>
+                <w:webHidden/>
+              </w:rPr>
               <w:t>18</w:t>
             </w:r>
             <w:r>
+              <w:rPr>
+                <w:noProof/>
+                <w:webHidden/>
+              </w:rPr>
               <w:fldChar w:fldCharType="end"/>
             </w:r>
           </w:hyperlink>
@@ -1419,30 +2363,68 @@
             <w:tabs>
               <w:tab w:val="right" w:leader="dot" w:pos="9019"/>
             </w:tabs>
+            <w:rPr>
+              <w:rFonts w:asciiTheme="minorHAnsi" w:eastAsiaTheme="minorEastAsia" w:hAnsiTheme="minorHAnsi" w:cstheme="minorBidi"/>
+              <w:noProof/>
+              <w:kern w:val="2"/>
+              <w:lang w:val="it-IT"/>
+              <w14:ligatures w14:val="standardContextual"/>
+            </w:rPr>
           </w:pPr>
-          <w:hyperlink w:anchor="_Toc24" w:tooltip="#_Toc24" w:history="1">
+          <w:hyperlink w:anchor="_Toc156955143" w:history="1">
             <w:r>
               <w:rPr>
                 <w:rStyle w:val="Collegamentoipertestuale"/>
+                <w:noProof/>
               </w:rPr>
               <w:t>2.7 Vincoli OCL classe Prodotto</w:t>
             </w:r>
             <w:r>
+              <w:rPr>
+                <w:noProof/>
+                <w:webHidden/>
+              </w:rPr>
               <w:tab/>
             </w:r>
             <w:r>
+              <w:rPr>
+                <w:noProof/>
+                <w:webHidden/>
+              </w:rPr>
               <w:fldChar w:fldCharType="begin"/>
             </w:r>
             <w:r>
-              <w:instrText>PAGEREF _Toc24 \h</w:instrText>
+              <w:rPr>
+                <w:noProof/>
+                <w:webHidden/>
+              </w:rPr>
+              <w:instrText xml:space="preserve"> PAGEREF _Toc156955143 \h </w:instrText>
             </w:r>
             <w:r>
+              <w:rPr>
+                <w:noProof/>
+                <w:webHidden/>
+              </w:rPr>
+            </w:r>
+            <w:r>
+              <w:rPr>
+                <w:noProof/>
+                <w:webHidden/>
+              </w:rPr>
               <w:fldChar w:fldCharType="separate"/>
             </w:r>
             <w:r>
+              <w:rPr>
+                <w:noProof/>
+                <w:webHidden/>
+              </w:rPr>
               <w:t>18</w:t>
             </w:r>
             <w:r>
+              <w:rPr>
+                <w:noProof/>
+                <w:webHidden/>
+              </w:rPr>
               <w:fldChar w:fldCharType="end"/>
             </w:r>
           </w:hyperlink>
@@ -1453,30 +2435,68 @@
             <w:tabs>
               <w:tab w:val="right" w:leader="dot" w:pos="9019"/>
             </w:tabs>
+            <w:rPr>
+              <w:rFonts w:asciiTheme="minorHAnsi" w:eastAsiaTheme="minorEastAsia" w:hAnsiTheme="minorHAnsi" w:cstheme="minorBidi"/>
+              <w:noProof/>
+              <w:kern w:val="2"/>
+              <w:lang w:val="it-IT"/>
+              <w14:ligatures w14:val="standardContextual"/>
+            </w:rPr>
           </w:pPr>
-          <w:hyperlink w:anchor="_Toc25" w:tooltip="#_Toc25" w:history="1">
+          <w:hyperlink w:anchor="_Toc156955144" w:history="1">
             <w:r>
               <w:rPr>
                 <w:rStyle w:val="Collegamentoipertestuale"/>
+                <w:noProof/>
               </w:rPr>
               <w:t>2.8 Vincoli OCL classe Volantino</w:t>
             </w:r>
             <w:r>
+              <w:rPr>
+                <w:noProof/>
+                <w:webHidden/>
+              </w:rPr>
               <w:tab/>
             </w:r>
             <w:r>
+              <w:rPr>
+                <w:noProof/>
+                <w:webHidden/>
+              </w:rPr>
               <w:fldChar w:fldCharType="begin"/>
             </w:r>
             <w:r>
-              <w:instrText>PAGEREF _Toc25 \h</w:instrText>
+              <w:rPr>
+                <w:noProof/>
+                <w:webHidden/>
+              </w:rPr>
+              <w:instrText xml:space="preserve"> PAGEREF _Toc156955144 \h </w:instrText>
             </w:r>
             <w:r>
+              <w:rPr>
+                <w:noProof/>
+                <w:webHidden/>
+              </w:rPr>
+            </w:r>
+            <w:r>
+              <w:rPr>
+                <w:noProof/>
+                <w:webHidden/>
+              </w:rPr>
               <w:fldChar w:fldCharType="separate"/>
             </w:r>
             <w:r>
+              <w:rPr>
+                <w:noProof/>
+                <w:webHidden/>
+              </w:rPr>
               <w:t>18</w:t>
             </w:r>
             <w:r>
+              <w:rPr>
+                <w:noProof/>
+                <w:webHidden/>
+              </w:rPr>
               <w:fldChar w:fldCharType="end"/>
             </w:r>
           </w:hyperlink>
@@ -1487,30 +2507,68 @@
             <w:tabs>
               <w:tab w:val="right" w:leader="dot" w:pos="9019"/>
             </w:tabs>
+            <w:rPr>
+              <w:rFonts w:asciiTheme="minorHAnsi" w:eastAsiaTheme="minorEastAsia" w:hAnsiTheme="minorHAnsi" w:cstheme="minorBidi"/>
+              <w:noProof/>
+              <w:kern w:val="2"/>
+              <w:lang w:val="it-IT"/>
+              <w14:ligatures w14:val="standardContextual"/>
+            </w:rPr>
           </w:pPr>
-          <w:hyperlink w:anchor="_Toc26" w:tooltip="#_Toc26" w:history="1">
+          <w:hyperlink w:anchor="_Toc156955145" w:history="1">
             <w:r>
               <w:rPr>
                 <w:rStyle w:val="Collegamentoipertestuale"/>
+                <w:noProof/>
               </w:rPr>
               <w:t>2.9 Vincoli OCL classe Sconto</w:t>
             </w:r>
             <w:r>
+              <w:rPr>
+                <w:noProof/>
+                <w:webHidden/>
+              </w:rPr>
               <w:tab/>
             </w:r>
             <w:r>
+              <w:rPr>
+                <w:noProof/>
+                <w:webHidden/>
+              </w:rPr>
               <w:fldChar w:fldCharType="begin"/>
             </w:r>
             <w:r>
-              <w:instrText>PAGEREF _Toc26 \h</w:instrText>
+              <w:rPr>
+                <w:noProof/>
+                <w:webHidden/>
+              </w:rPr>
+              <w:instrText xml:space="preserve"> PAGEREF _Toc156955145 \h </w:instrText>
             </w:r>
             <w:r>
+              <w:rPr>
+                <w:noProof/>
+                <w:webHidden/>
+              </w:rPr>
+            </w:r>
+            <w:r>
+              <w:rPr>
+                <w:noProof/>
+                <w:webHidden/>
+              </w:rPr>
               <w:fldChar w:fldCharType="separate"/>
             </w:r>
             <w:r>
+              <w:rPr>
+                <w:noProof/>
+                <w:webHidden/>
+              </w:rPr>
               <w:t>18</w:t>
             </w:r>
             <w:r>
+              <w:rPr>
+                <w:noProof/>
+                <w:webHidden/>
+              </w:rPr>
               <w:fldChar w:fldCharType="end"/>
             </w:r>
           </w:hyperlink>
@@ -1521,30 +2579,68 @@
             <w:tabs>
               <w:tab w:val="right" w:leader="dot" w:pos="9019"/>
             </w:tabs>
+            <w:rPr>
+              <w:rFonts w:asciiTheme="minorHAnsi" w:eastAsiaTheme="minorEastAsia" w:hAnsiTheme="minorHAnsi" w:cstheme="minorBidi"/>
+              <w:noProof/>
+              <w:kern w:val="2"/>
+              <w:lang w:val="it-IT"/>
+              <w14:ligatures w14:val="standardContextual"/>
+            </w:rPr>
           </w:pPr>
-          <w:hyperlink w:anchor="_Toc27" w:tooltip="#_Toc27" w:history="1">
+          <w:hyperlink w:anchor="_Toc156955146" w:history="1">
             <w:r>
               <w:rPr>
                 <w:rStyle w:val="Collegamentoipertestuale"/>
+                <w:noProof/>
               </w:rPr>
               <w:t>2.10 Vincoli OCL classe Data</w:t>
             </w:r>
             <w:r>
+              <w:rPr>
+                <w:noProof/>
+                <w:webHidden/>
+              </w:rPr>
               <w:tab/>
             </w:r>
             <w:r>
+              <w:rPr>
+                <w:noProof/>
+                <w:webHidden/>
+              </w:rPr>
               <w:fldChar w:fldCharType="begin"/>
             </w:r>
             <w:r>
-              <w:instrText>PAGEREF _Toc27 \h</w:instrText>
+              <w:rPr>
+                <w:noProof/>
+                <w:webHidden/>
+              </w:rPr>
+              <w:instrText xml:space="preserve"> PAGEREF _Toc156955146 \h </w:instrText>
             </w:r>
             <w:r>
+              <w:rPr>
+                <w:noProof/>
+                <w:webHidden/>
+              </w:rPr>
+            </w:r>
+            <w:r>
+              <w:rPr>
+                <w:noProof/>
+                <w:webHidden/>
+              </w:rPr>
               <w:fldChar w:fldCharType="separate"/>
             </w:r>
             <w:r>
+              <w:rPr>
+                <w:noProof/>
+                <w:webHidden/>
+              </w:rPr>
               <w:t>18</w:t>
             </w:r>
             <w:r>
+              <w:rPr>
+                <w:noProof/>
+                <w:webHidden/>
+              </w:rPr>
               <w:fldChar w:fldCharType="end"/>
             </w:r>
           </w:hyperlink>
@@ -1555,30 +2651,68 @@
             <w:tabs>
               <w:tab w:val="right" w:leader="dot" w:pos="9019"/>
             </w:tabs>
+            <w:rPr>
+              <w:rFonts w:asciiTheme="minorHAnsi" w:eastAsiaTheme="minorEastAsia" w:hAnsiTheme="minorHAnsi" w:cstheme="minorBidi"/>
+              <w:noProof/>
+              <w:kern w:val="2"/>
+              <w:lang w:val="it-IT"/>
+              <w14:ligatures w14:val="standardContextual"/>
+            </w:rPr>
           </w:pPr>
-          <w:hyperlink w:anchor="_Toc28" w:tooltip="#_Toc28" w:history="1">
+          <w:hyperlink w:anchor="_Toc156955147" w:history="1">
             <w:r>
               <w:rPr>
                 <w:rStyle w:val="Collegamentoipertestuale"/>
+                <w:noProof/>
               </w:rPr>
               <w:t>2.11 Diagramma delle classi con codice OCL associato</w:t>
             </w:r>
             <w:r>
+              <w:rPr>
+                <w:noProof/>
+                <w:webHidden/>
+              </w:rPr>
               <w:tab/>
             </w:r>
             <w:r>
+              <w:rPr>
+                <w:noProof/>
+                <w:webHidden/>
+              </w:rPr>
               <w:fldChar w:fldCharType="begin"/>
             </w:r>
             <w:r>
-              <w:instrText>PAGEREF _Toc28 \h</w:instrText>
+              <w:rPr>
+                <w:noProof/>
+                <w:webHidden/>
+              </w:rPr>
+              <w:instrText xml:space="preserve"> PAGEREF _Toc156955147 \h </w:instrText>
             </w:r>
             <w:r>
+              <w:rPr>
+                <w:noProof/>
+                <w:webHidden/>
+              </w:rPr>
+            </w:r>
+            <w:r>
+              <w:rPr>
+                <w:noProof/>
+                <w:webHidden/>
+              </w:rPr>
               <w:fldChar w:fldCharType="separate"/>
             </w:r>
             <w:r>
+              <w:rPr>
+                <w:noProof/>
+                <w:webHidden/>
+              </w:rPr>
               <w:t>19</w:t>
             </w:r>
             <w:r>
+              <w:rPr>
+                <w:noProof/>
+                <w:webHidden/>
+              </w:rPr>
               <w:fldChar w:fldCharType="end"/>
             </w:r>
           </w:hyperlink>
@@ -1606,11 +2740,12 @@
       <w:pPr>
         <w:pStyle w:val="Titolo1"/>
       </w:pPr>
-      <w:bookmarkStart w:id="0" w:name="_Toc1"/>
+      <w:bookmarkStart w:id="0" w:name="_Toc156955120"/>
       <w:r>
         <w:lastRenderedPageBreak/>
         <w:t>Scopo del documento</w:t>
       </w:r>
+      <w:bookmarkEnd w:id="0"/>
       <w:r>
         <w:fldChar w:fldCharType="begin"/>
       </w:r>
@@ -1620,7 +2755,6 @@
       <w:r>
         <w:fldChar w:fldCharType="end"/>
       </w:r>
-      <w:bookmarkEnd w:id="0"/>
     </w:p>
     <w:p>
       <w:pPr>
@@ -1953,7 +3087,7 @@
       <w:pPr>
         <w:pStyle w:val="Titolo1"/>
       </w:pPr>
-      <w:bookmarkStart w:id="1" w:name="_Toc2"/>
+      <w:bookmarkStart w:id="1" w:name="_Toc156955121"/>
       <w:r>
         <w:lastRenderedPageBreak/>
         <w:t>1. Diagramma delle classi</w:t>
@@ -2025,7 +3159,7 @@
           <w:numId w:val="18"/>
         </w:numPr>
       </w:pPr>
-      <w:bookmarkStart w:id="2" w:name="_Toc3"/>
+      <w:bookmarkStart w:id="2" w:name="_Toc156955122"/>
       <w:r>
         <w:t>Autenticazione e Registrazione</w:t>
       </w:r>
@@ -2590,11 +3724,28 @@
           <w:szCs w:val="24"/>
         </w:rPr>
       </w:pPr>
-      <w:r>
-        <w:rPr>
-          <w:sz w:val="24"/>
-          <w:szCs w:val="24"/>
-        </w:rPr>
+    </w:p>
+    <w:p>
+      <w:pPr>
+        <w:rPr>
+          <w:sz w:val="24"/>
+          <w:szCs w:val="24"/>
+        </w:rPr>
+      </w:pPr>
+    </w:p>
+    <w:p>
+      <w:pPr>
+        <w:rPr>
+          <w:sz w:val="24"/>
+          <w:szCs w:val="24"/>
+        </w:rPr>
+      </w:pPr>
+      <w:r>
+        <w:rPr>
+          <w:sz w:val="24"/>
+          <w:szCs w:val="24"/>
+        </w:rPr>
+        <w:lastRenderedPageBreak/>
         <w:t>Di seguito un’immagine rappresentante le classi coinvolte:</w:t>
       </w:r>
     </w:p>
@@ -2625,82 +3776,68 @@
           <w:sz w:val="24"/>
           <w:szCs w:val="24"/>
         </w:rPr>
-        <w:lastRenderedPageBreak/>
-        <mc:AlternateContent>
-          <mc:Choice Requires="wpg">
-            <w:drawing>
-              <wp:anchor distT="0" distB="0" distL="115200" distR="115200" simplePos="0" relativeHeight="251691008" behindDoc="0" locked="0" layoutInCell="1" allowOverlap="1" wp14:anchorId="69809830" wp14:editId="055B4EC8">
-                <wp:simplePos x="0" y="0"/>
-                <wp:positionH relativeFrom="column">
-                  <wp:posOffset>-653143</wp:posOffset>
-                </wp:positionH>
-                <wp:positionV relativeFrom="paragraph">
-                  <wp:posOffset>0</wp:posOffset>
-                </wp:positionV>
-                <wp:extent cx="7143514" cy="6127885"/>
-                <wp:effectExtent l="0" t="0" r="0" b="0"/>
-                <wp:wrapTopAndBottom/>
-                <wp:docPr id="6" name="Immagine 6"/>
-                <wp:cNvGraphicFramePr>
-                  <a:graphicFrameLocks xmlns:a="http://schemas.openxmlformats.org/drawingml/2006/main" noChangeAspect="1"/>
-                </wp:cNvGraphicFramePr>
-                <a:graphic xmlns:a="http://schemas.openxmlformats.org/drawingml/2006/main">
-                  <a:graphicData uri="http://schemas.openxmlformats.org/drawingml/2006/picture">
-                    <pic:pic xmlns:pic="http://schemas.openxmlformats.org/drawingml/2006/picture">
-                      <pic:nvPicPr>
-                        <pic:cNvPr id="165690324" name=""/>
-                        <pic:cNvPicPr>
-                          <a:picLocks noChangeAspect="1"/>
-                        </pic:cNvPicPr>
-                      </pic:nvPicPr>
-                      <pic:blipFill>
-                        <a:blip r:embed="rId8"/>
-                        <a:stretch/>
-                      </pic:blipFill>
-                      <pic:spPr bwMode="auto">
-                        <a:xfrm>
-                          <a:off x="0" y="0"/>
-                          <a:ext cx="7143513" cy="6127885"/>
-                        </a:xfrm>
-                        <a:prstGeom prst="rect">
-                          <a:avLst/>
-                        </a:prstGeom>
-                      </pic:spPr>
-                    </pic:pic>
-                  </a:graphicData>
-                </a:graphic>
-              </wp:anchor>
-            </w:drawing>
-          </mc:Choice>
-          <mc:Fallback xmlns:a="http://schemas.openxmlformats.org/drawingml/2006/main">
-            <w:pict>
-              <v:shapetype id="_x0000_t75" coordsize="21600,21600" o:spt="75" o:preferrelative="t" path="m@4@5l@4@11@9@11@9@5xe" filled="f" stroked="f">
-                <v:stroke joinstyle="miter"/>
-                <v:formulas>
-                  <v:f eqn="if lineDrawn pixelLineWidth 0"/>
-                  <v:f eqn="sum @0 1 0"/>
-                  <v:f eqn="sum 0 0 @1"/>
-                  <v:f eqn="prod @2 1 2"/>
-                  <v:f eqn="prod @3 21600 pixelWidth"/>
-                  <v:f eqn="prod @3 21600 pixelHeight"/>
-                  <v:f eqn="sum @0 0 1"/>
-                  <v:f eqn="prod @6 1 2"/>
-                  <v:f eqn="prod @7 21600 pixelWidth"/>
-                  <v:f eqn="sum @8 21600 0"/>
-                  <v:f eqn="prod @7 21600 pixelHeight"/>
-                  <v:f eqn="sum @10 21600 0"/>
-                </v:formulas>
-                <v:path o:extrusionok="f" gradientshapeok="t" o:connecttype="rect"/>
-                <o:lock v:ext="edit" aspectratio="t"/>
-              </v:shapetype>
-              <v:shape id="_x0000_i7" o:spid="_x0000_s7" type="#_x0000_t75" style="position:absolute;z-index:251691008;o:allowoverlap:true;o:allowincell:true;mso-position-horizontal-relative:text;margin-left:-51.43pt;mso-position-horizontal:absolute;mso-position-vertical-relative:text;margin-top:0.00pt;mso-position-vertical:absolute;width:562.48pt;height:482.51pt;mso-wrap-distance-left:9.07pt;mso-wrap-distance-top:0.00pt;mso-wrap-distance-right:9.07pt;mso-wrap-distance-bottom:0.00pt;z-index:1;" stroked="false">
-                <w10:wrap type="topAndBottom"/>
-                <v:imagedata r:id="rId12" o:title=""/>
-                <o:lock v:ext="edit" rotation="t"/>
-              </v:shape>
-            </w:pict>
-          </mc:Fallback>
-        </mc:AlternateContent>
+        <w:drawing>
+          <wp:anchor distT="0" distB="0" distL="114300" distR="114300" simplePos="0" relativeHeight="251726848" behindDoc="0" locked="0" layoutInCell="1" allowOverlap="1" wp14:anchorId="3DB32FC4" wp14:editId="65DD6491">
+            <wp:simplePos x="0" y="0"/>
+            <wp:positionH relativeFrom="margin">
+              <wp:align>center</wp:align>
+            </wp:positionH>
+            <wp:positionV relativeFrom="paragraph">
+              <wp:posOffset>146262</wp:posOffset>
+            </wp:positionV>
+            <wp:extent cx="7277980" cy="5644444"/>
+            <wp:effectExtent l="0" t="0" r="0" b="0"/>
+            <wp:wrapTopAndBottom/>
+            <wp:docPr id="1706279397" name="Immagine 3"/>
+            <wp:cNvGraphicFramePr>
+              <a:graphicFrameLocks xmlns:a="http://schemas.openxmlformats.org/drawingml/2006/main" noChangeAspect="1"/>
+            </wp:cNvGraphicFramePr>
+            <a:graphic xmlns:a="http://schemas.openxmlformats.org/drawingml/2006/main">
+              <a:graphicData uri="http://schemas.openxmlformats.org/drawingml/2006/picture">
+                <pic:pic xmlns:pic="http://schemas.openxmlformats.org/drawingml/2006/picture">
+                  <pic:nvPicPr>
+                    <pic:cNvPr id="0" name="Picture 2"/>
+                    <pic:cNvPicPr>
+                      <a:picLocks noChangeAspect="1" noChangeArrowheads="1"/>
+                    </pic:cNvPicPr>
+                  </pic:nvPicPr>
+                  <pic:blipFill>
+                    <a:blip r:embed="rId8">
+                      <a:extLst>
+                        <a:ext uri="{28A0092B-C50C-407E-A947-70E740481C1C}">
+                          <a14:useLocalDpi xmlns:a14="http://schemas.microsoft.com/office/drawing/2010/main" val="0"/>
+                        </a:ext>
+                      </a:extLst>
+                    </a:blip>
+                    <a:srcRect/>
+                    <a:stretch>
+                      <a:fillRect/>
+                    </a:stretch>
+                  </pic:blipFill>
+                  <pic:spPr bwMode="auto">
+                    <a:xfrm>
+                      <a:off x="0" y="0"/>
+                      <a:ext cx="7277980" cy="5644444"/>
+                    </a:xfrm>
+                    <a:prstGeom prst="rect">
+                      <a:avLst/>
+                    </a:prstGeom>
+                    <a:noFill/>
+                    <a:ln>
+                      <a:noFill/>
+                    </a:ln>
+                  </pic:spPr>
+                </pic:pic>
+              </a:graphicData>
+            </a:graphic>
+            <wp14:sizeRelH relativeFrom="margin">
+              <wp14:pctWidth>0</wp14:pctWidth>
+            </wp14:sizeRelH>
+            <wp14:sizeRelV relativeFrom="margin">
+              <wp14:pctHeight>0</wp14:pctHeight>
+            </wp14:sizeRelV>
+          </wp:anchor>
+        </w:drawing>
       </w:r>
     </w:p>
     <w:p>
@@ -2830,7 +3967,7 @@
           <w:numId w:val="18"/>
         </w:numPr>
       </w:pPr>
-      <w:bookmarkStart w:id="3" w:name="_Toc4"/>
+      <w:bookmarkStart w:id="3" w:name="_Toc156955123"/>
       <w:r>
         <w:lastRenderedPageBreak/>
         <w:t>Pagina Utente</w:t>
@@ -3294,7 +4431,7 @@
                         </pic:cNvPicPr>
                       </pic:nvPicPr>
                       <pic:blipFill>
-                        <a:blip r:embed="rId13"/>
+                        <a:blip r:embed="rId9"/>
                         <a:stretch/>
                       </pic:blipFill>
                       <pic:spPr bwMode="auto">
@@ -3383,106 +4520,79 @@
         <w:t>Figura 2. Diagramma delle classi, con relative associazioni, coinvolte nella Pagina Utente.</w:t>
       </w:r>
     </w:p>
-    <w:bookmarkStart w:id="4" w:name="_Toc5"/>
     <w:p>
       <w:pPr>
         <w:pStyle w:val="Titolo2"/>
         <w:ind w:left="465"/>
       </w:pPr>
+      <w:bookmarkStart w:id="4" w:name="_Toc156955124"/>
       <w:r>
         <w:rPr>
           <w:noProof/>
         </w:rPr>
         <w:lastRenderedPageBreak/>
-        <mc:AlternateContent>
-          <mc:Choice Requires="wpg">
-            <w:drawing>
-              <wp:anchor distT="0" distB="0" distL="114300" distR="114300" simplePos="0" relativeHeight="251668480" behindDoc="1" locked="0" layoutInCell="1" allowOverlap="1" wp14:anchorId="766F500E" wp14:editId="275F17E8">
-                <wp:simplePos x="0" y="0"/>
-                <wp:positionH relativeFrom="column">
-                  <wp:posOffset>-552450</wp:posOffset>
-                </wp:positionH>
-                <wp:positionV relativeFrom="paragraph">
-                  <wp:posOffset>0</wp:posOffset>
-                </wp:positionV>
-                <wp:extent cx="2570480" cy="8153400"/>
-                <wp:effectExtent l="0" t="0" r="1270" b="0"/>
-                <wp:wrapTight wrapText="bothSides">
-                  <wp:wrapPolygon edited="1">
-                    <wp:start x="0" y="0"/>
-                    <wp:lineTo x="0" y="21550"/>
-                    <wp:lineTo x="21451" y="21550"/>
-                    <wp:lineTo x="21451" y="0"/>
-                    <wp:lineTo x="0" y="0"/>
-                  </wp:wrapPolygon>
-                </wp:wrapTight>
-                <wp:docPr id="8" name="Immagine 1"/>
-                <wp:cNvGraphicFramePr>
-                  <a:graphicFrameLocks xmlns:a="http://schemas.openxmlformats.org/drawingml/2006/main" noChangeAspect="1"/>
-                </wp:cNvGraphicFramePr>
-                <a:graphic xmlns:a="http://schemas.openxmlformats.org/drawingml/2006/main">
-                  <a:graphicData uri="http://schemas.openxmlformats.org/drawingml/2006/picture">
-                    <pic:pic xmlns:pic="http://schemas.openxmlformats.org/drawingml/2006/picture">
-                      <pic:nvPicPr>
-                        <pic:cNvPr id="669766950" name="Immagine 1"/>
-                        <pic:cNvPicPr>
-                          <a:picLocks noChangeAspect="1"/>
-                        </pic:cNvPicPr>
-                      </pic:nvPicPr>
-                      <pic:blipFill>
-                        <a:blip r:embed="rId15"/>
-                        <a:stretch/>
-                      </pic:blipFill>
-                      <pic:spPr bwMode="auto">
-                        <a:xfrm>
-                          <a:off x="0" y="0"/>
-                          <a:ext cx="2570480" cy="8153399"/>
-                        </a:xfrm>
-                        <a:prstGeom prst="rect">
-                          <a:avLst/>
-                        </a:prstGeom>
-                      </pic:spPr>
-                    </pic:pic>
-                  </a:graphicData>
-                </a:graphic>
-                <wp14:sizeRelH relativeFrom="margin">
-                  <wp14:pctWidth>0</wp14:pctWidth>
-                </wp14:sizeRelH>
-                <wp14:sizeRelV relativeFrom="margin">
-                  <wp14:pctHeight>0</wp14:pctHeight>
-                </wp14:sizeRelV>
-              </wp:anchor>
-            </w:drawing>
-          </mc:Choice>
-          <mc:Fallback xmlns:a="http://schemas.openxmlformats.org/drawingml/2006/main">
-            <w:pict>
-              <v:shapetype id="_x0000_t75" coordsize="21600,21600" o:spt="75" o:preferrelative="t" path="m@4@5l@4@11@9@11@9@5xe" filled="f" stroked="f">
-                <v:stroke joinstyle="miter"/>
-                <v:formulas>
-                  <v:f eqn="if lineDrawn pixelLineWidth 0"/>
-                  <v:f eqn="sum @0 1 0"/>
-                  <v:f eqn="sum 0 0 @1"/>
-                  <v:f eqn="prod @2 1 2"/>
-                  <v:f eqn="prod @3 21600 pixelWidth"/>
-                  <v:f eqn="prod @3 21600 pixelHeight"/>
-                  <v:f eqn="sum @0 0 1"/>
-                  <v:f eqn="prod @6 1 2"/>
-                  <v:f eqn="prod @7 21600 pixelWidth"/>
-                  <v:f eqn="sum @8 21600 0"/>
-                  <v:f eqn="prod @7 21600 pixelHeight"/>
-                  <v:f eqn="sum @10 21600 0"/>
-                </v:formulas>
-                <v:path o:extrusionok="f" gradientshapeok="t" o:connecttype="rect"/>
-                <o:lock v:ext="edit" aspectratio="t"/>
-              </v:shapetype>
-              <v:shape id="_x0000_i9" o:spid="_x0000_s9" type="#_x0000_t75" style="position:absolute;z-index:-251668480;o:allowoverlap:true;o:allowincell:true;mso-position-horizontal-relative:text;margin-left:-43.50pt;mso-position-horizontal:absolute;mso-position-vertical-relative:text;margin-top:0.00pt;mso-position-vertical:absolute;width:202.40pt;height:642.00pt;mso-wrap-distance-left:9.00pt;mso-wrap-distance-top:0.00pt;mso-wrap-distance-right:9.00pt;mso-wrap-distance-bottom:0.00pt;z-index:1;" wrapcoords="0 0 0 99769 99310 99769 99310 0 0 0" stroked="false">
-                <w10:wrap type="tight"/>
-                <v:imagedata r:id="rId16" o:title=""/>
-                <o:lock v:ext="edit" rotation="t"/>
-              </v:shape>
-            </w:pict>
-          </mc:Fallback>
-        </mc:AlternateContent>
+        <w:drawing>
+          <wp:anchor distT="0" distB="0" distL="114300" distR="114300" simplePos="0" relativeHeight="251727872" behindDoc="0" locked="0" layoutInCell="1" allowOverlap="1" wp14:anchorId="301F7954" wp14:editId="49A62283">
+            <wp:simplePos x="0" y="0"/>
+            <wp:positionH relativeFrom="column">
+              <wp:posOffset>-722348</wp:posOffset>
+            </wp:positionH>
+            <wp:positionV relativeFrom="paragraph">
+              <wp:posOffset>326884</wp:posOffset>
+            </wp:positionV>
+            <wp:extent cx="2392680" cy="7597140"/>
+            <wp:effectExtent l="0" t="0" r="7620" b="3810"/>
+            <wp:wrapSquare wrapText="bothSides"/>
+            <wp:docPr id="564216559" name="Immagine 4"/>
+            <wp:cNvGraphicFramePr>
+              <a:graphicFrameLocks xmlns:a="http://schemas.openxmlformats.org/drawingml/2006/main" noChangeAspect="1"/>
+            </wp:cNvGraphicFramePr>
+            <a:graphic xmlns:a="http://schemas.openxmlformats.org/drawingml/2006/main">
+              <a:graphicData uri="http://schemas.openxmlformats.org/drawingml/2006/picture">
+                <pic:pic xmlns:pic="http://schemas.openxmlformats.org/drawingml/2006/picture">
+                  <pic:nvPicPr>
+                    <pic:cNvPr id="0" name="Picture 3"/>
+                    <pic:cNvPicPr>
+                      <a:picLocks noChangeAspect="1" noChangeArrowheads="1"/>
+                    </pic:cNvPicPr>
+                  </pic:nvPicPr>
+                  <pic:blipFill>
+                    <a:blip r:embed="rId15">
+                      <a:extLst>
+                        <a:ext uri="{28A0092B-C50C-407E-A947-70E740481C1C}">
+                          <a14:useLocalDpi xmlns:a14="http://schemas.microsoft.com/office/drawing/2010/main" val="0"/>
+                        </a:ext>
+                      </a:extLst>
+                    </a:blip>
+                    <a:srcRect/>
+                    <a:stretch>
+                      <a:fillRect/>
+                    </a:stretch>
+                  </pic:blipFill>
+                  <pic:spPr bwMode="auto">
+                    <a:xfrm>
+                      <a:off x="0" y="0"/>
+                      <a:ext cx="2392680" cy="7597140"/>
+                    </a:xfrm>
+                    <a:prstGeom prst="rect">
+                      <a:avLst/>
+                    </a:prstGeom>
+                    <a:noFill/>
+                    <a:ln>
+                      <a:noFill/>
+                    </a:ln>
+                  </pic:spPr>
+                </pic:pic>
+              </a:graphicData>
+            </a:graphic>
+            <wp14:sizeRelH relativeFrom="margin">
+              <wp14:pctWidth>0</wp14:pctWidth>
+            </wp14:sizeRelH>
+            <wp14:sizeRelV relativeFrom="margin">
+              <wp14:pctHeight>0</wp14:pctHeight>
+            </wp14:sizeRelV>
+          </wp:anchor>
+        </w:drawing>
       </w:r>
       <w:r>
         <w:t>1.3 Visualizzazione dei Prodotti</w:t>
@@ -4034,7 +5144,6 @@
         </w:rPr>
       </w:pPr>
     </w:p>
-    <w:bookmarkStart w:id="5" w:name="_Toc6"/>
     <w:p>
       <w:pPr>
         <w:pStyle w:val="Titolo2"/>
@@ -4043,92 +5152,74 @@
           <w:numId w:val="18"/>
         </w:numPr>
       </w:pPr>
+      <w:bookmarkStart w:id="5" w:name="_Toc156955125"/>
       <w:r>
         <w:rPr>
           <w:noProof/>
         </w:rPr>
         <w:lastRenderedPageBreak/>
-        <mc:AlternateContent>
-          <mc:Choice Requires="wpg">
-            <w:drawing>
-              <wp:anchor distT="0" distB="0" distL="114300" distR="114300" simplePos="0" relativeHeight="251663360" behindDoc="0" locked="0" layoutInCell="1" allowOverlap="1" wp14:anchorId="646694E4" wp14:editId="4E6AECB5">
-                <wp:simplePos x="0" y="0"/>
-                <wp:positionH relativeFrom="column">
-                  <wp:posOffset>-742315</wp:posOffset>
-                </wp:positionH>
-                <wp:positionV relativeFrom="paragraph">
-                  <wp:posOffset>249555</wp:posOffset>
-                </wp:positionV>
-                <wp:extent cx="2823845" cy="7823835"/>
-                <wp:effectExtent l="0" t="0" r="0" b="5715"/>
-                <wp:wrapSquare wrapText="bothSides"/>
-                <wp:docPr id="10" name="Immagine 6"/>
-                <wp:cNvGraphicFramePr>
-                  <a:graphicFrameLocks xmlns:a="http://schemas.openxmlformats.org/drawingml/2006/main" noChangeAspect="1"/>
-                </wp:cNvGraphicFramePr>
-                <a:graphic xmlns:a="http://schemas.openxmlformats.org/drawingml/2006/main">
-                  <a:graphicData uri="http://schemas.openxmlformats.org/drawingml/2006/picture">
-                    <pic:pic xmlns:pic="http://schemas.openxmlformats.org/drawingml/2006/picture">
-                      <pic:nvPicPr>
-                        <pic:cNvPr id="1253708315" name="Immagine 1253708315"/>
-                        <pic:cNvPicPr>
-                          <a:picLocks noChangeAspect="1"/>
-                        </pic:cNvPicPr>
-                      </pic:nvPicPr>
-                      <pic:blipFill>
-                        <a:blip r:embed="rId17"/>
-                        <a:stretch/>
-                      </pic:blipFill>
-                      <pic:spPr bwMode="auto">
-                        <a:xfrm>
-                          <a:off x="0" y="0"/>
-                          <a:ext cx="2823845" cy="7823835"/>
-                        </a:xfrm>
-                        <a:prstGeom prst="rect">
-                          <a:avLst/>
-                        </a:prstGeom>
-                      </pic:spPr>
-                    </pic:pic>
-                  </a:graphicData>
-                </a:graphic>
-                <wp14:sizeRelH relativeFrom="margin">
-                  <wp14:pctWidth>0</wp14:pctWidth>
-                </wp14:sizeRelH>
-                <wp14:sizeRelV relativeFrom="margin">
-                  <wp14:pctHeight>0</wp14:pctHeight>
-                </wp14:sizeRelV>
-              </wp:anchor>
-            </w:drawing>
-          </mc:Choice>
-          <mc:Fallback xmlns:a="http://schemas.openxmlformats.org/drawingml/2006/main">
-            <w:pict>
-              <v:shapetype id="_x0000_t75" coordsize="21600,21600" o:spt="75" o:preferrelative="t" path="m@4@5l@4@11@9@11@9@5xe" filled="f" stroked="f">
-                <v:stroke joinstyle="miter"/>
-                <v:formulas>
-                  <v:f eqn="if lineDrawn pixelLineWidth 0"/>
-                  <v:f eqn="sum @0 1 0"/>
-                  <v:f eqn="sum 0 0 @1"/>
-                  <v:f eqn="prod @2 1 2"/>
-                  <v:f eqn="prod @3 21600 pixelWidth"/>
-                  <v:f eqn="prod @3 21600 pixelHeight"/>
-                  <v:f eqn="sum @0 0 1"/>
-                  <v:f eqn="prod @6 1 2"/>
-                  <v:f eqn="prod @7 21600 pixelWidth"/>
-                  <v:f eqn="sum @8 21600 0"/>
-                  <v:f eqn="prod @7 21600 pixelHeight"/>
-                  <v:f eqn="sum @10 21600 0"/>
-                </v:formulas>
-                <v:path o:extrusionok="f" gradientshapeok="t" o:connecttype="rect"/>
-                <o:lock v:ext="edit" aspectratio="t"/>
-              </v:shapetype>
-              <v:shape id="_x0000_i11" o:spid="_x0000_s11" type="#_x0000_t75" style="position:absolute;z-index:251663360;o:allowoverlap:true;o:allowincell:true;mso-position-horizontal-relative:text;margin-left:-58.45pt;mso-position-horizontal:absolute;mso-position-vertical-relative:text;margin-top:19.65pt;mso-position-vertical:absolute;width:222.35pt;height:616.05pt;mso-wrap-distance-left:9.00pt;mso-wrap-distance-top:0.00pt;mso-wrap-distance-right:9.00pt;mso-wrap-distance-bottom:0.00pt;z-index:1;" stroked="false">
-                <w10:wrap type="square"/>
-                <v:imagedata r:id="rId18" o:title=""/>
-                <o:lock v:ext="edit" rotation="t"/>
-              </v:shape>
-            </w:pict>
-          </mc:Fallback>
-        </mc:AlternateContent>
+        <w:drawing>
+          <wp:anchor distT="0" distB="0" distL="114300" distR="114300" simplePos="0" relativeHeight="251728896" behindDoc="0" locked="0" layoutInCell="1" allowOverlap="1" wp14:anchorId="40B782A0" wp14:editId="2F22AAD0">
+            <wp:simplePos x="0" y="0"/>
+            <wp:positionH relativeFrom="column">
+              <wp:posOffset>-587375</wp:posOffset>
+            </wp:positionH>
+            <wp:positionV relativeFrom="paragraph">
+              <wp:posOffset>248285</wp:posOffset>
+            </wp:positionV>
+            <wp:extent cx="2794635" cy="7687310"/>
+            <wp:effectExtent l="0" t="0" r="5715" b="8890"/>
+            <wp:wrapSquare wrapText="bothSides"/>
+            <wp:docPr id="1675183576" name="Immagine 5"/>
+            <wp:cNvGraphicFramePr>
+              <a:graphicFrameLocks xmlns:a="http://schemas.openxmlformats.org/drawingml/2006/main" noChangeAspect="1"/>
+            </wp:cNvGraphicFramePr>
+            <a:graphic xmlns:a="http://schemas.openxmlformats.org/drawingml/2006/main">
+              <a:graphicData uri="http://schemas.openxmlformats.org/drawingml/2006/picture">
+                <pic:pic xmlns:pic="http://schemas.openxmlformats.org/drawingml/2006/picture">
+                  <pic:nvPicPr>
+                    <pic:cNvPr id="0" name="Picture 4"/>
+                    <pic:cNvPicPr>
+                      <a:picLocks noChangeAspect="1" noChangeArrowheads="1"/>
+                    </pic:cNvPicPr>
+                  </pic:nvPicPr>
+                  <pic:blipFill>
+                    <a:blip r:embed="rId16">
+                      <a:extLst>
+                        <a:ext uri="{28A0092B-C50C-407E-A947-70E740481C1C}">
+                          <a14:useLocalDpi xmlns:a14="http://schemas.microsoft.com/office/drawing/2010/main" val="0"/>
+                        </a:ext>
+                      </a:extLst>
+                    </a:blip>
+                    <a:srcRect/>
+                    <a:stretch>
+                      <a:fillRect/>
+                    </a:stretch>
+                  </pic:blipFill>
+                  <pic:spPr bwMode="auto">
+                    <a:xfrm>
+                      <a:off x="0" y="0"/>
+                      <a:ext cx="2794635" cy="7687310"/>
+                    </a:xfrm>
+                    <a:prstGeom prst="rect">
+                      <a:avLst/>
+                    </a:prstGeom>
+                    <a:noFill/>
+                    <a:ln>
+                      <a:noFill/>
+                    </a:ln>
+                  </pic:spPr>
+                </pic:pic>
+              </a:graphicData>
+            </a:graphic>
+            <wp14:sizeRelH relativeFrom="margin">
+              <wp14:pctWidth>0</wp14:pctWidth>
+            </wp14:sizeRelH>
+            <wp14:sizeRelV relativeFrom="margin">
+              <wp14:pctHeight>0</wp14:pctHeight>
+            </wp14:sizeRelV>
+          </wp:anchor>
+        </w:drawing>
       </w:r>
       <w:r>
         <w:t>Visualizzazione Negozi</w:t>
@@ -4617,7 +5708,7 @@
           <w:numId w:val="18"/>
         </w:numPr>
       </w:pPr>
-      <w:bookmarkStart w:id="6" w:name="_Toc7"/>
+      <w:bookmarkStart w:id="6" w:name="_Toc156955126"/>
       <w:r>
         <w:lastRenderedPageBreak/>
         <w:t>Visualizzazione Volantini</w:t>
@@ -4941,7 +6032,7 @@
                         </pic:cNvPicPr>
                       </pic:nvPicPr>
                       <pic:blipFill>
-                        <a:blip r:embed="rId19"/>
+                        <a:blip r:embed="rId17"/>
                         <a:stretch/>
                       </pic:blipFill>
                       <pic:spPr bwMode="auto">
@@ -5025,7 +6116,7 @@
           <w:numId w:val="18"/>
         </w:numPr>
       </w:pPr>
-      <w:bookmarkStart w:id="7" w:name="_Toc8"/>
+      <w:bookmarkStart w:id="7" w:name="_Toc156955127"/>
       <w:r>
         <w:lastRenderedPageBreak/>
         <w:t>Visualizzazione Sconti</w:t>
@@ -5315,105 +6406,101 @@
         <w:t>.</w:t>
       </w:r>
     </w:p>
-    <w:p/>
     <w:p>
       <w:r>
         <w:rPr>
           <w:noProof/>
         </w:rPr>
-        <mc:AlternateContent>
-          <mc:Choice Requires="wpg">
-            <w:drawing>
-              <wp:inline distT="0" distB="0" distL="0" distR="0" wp14:anchorId="1582B8F7" wp14:editId="52FEA589">
-                <wp:extent cx="5733415" cy="1595120"/>
-                <wp:effectExtent l="0" t="0" r="635" b="5080"/>
-                <wp:docPr id="13" name="Immagine 16"/>
-                <wp:cNvGraphicFramePr>
-                  <a:graphicFrameLocks xmlns:a="http://schemas.openxmlformats.org/drawingml/2006/main" noChangeAspect="1"/>
-                </wp:cNvGraphicFramePr>
-                <a:graphic xmlns:a="http://schemas.openxmlformats.org/drawingml/2006/main">
-                  <a:graphicData uri="http://schemas.openxmlformats.org/drawingml/2006/picture">
-                    <pic:pic xmlns:pic="http://schemas.openxmlformats.org/drawingml/2006/picture">
-                      <pic:nvPicPr>
-                        <pic:cNvPr id="467417663" name="Immagine 467417663"/>
-                        <pic:cNvPicPr>
-                          <a:picLocks noChangeAspect="1"/>
-                        </pic:cNvPicPr>
-                      </pic:nvPicPr>
-                      <pic:blipFill>
-                        <a:blip r:embed="rId21"/>
-                        <a:stretch/>
-                      </pic:blipFill>
-                      <pic:spPr bwMode="auto">
-                        <a:xfrm>
-                          <a:off x="0" y="0"/>
-                          <a:ext cx="5733415" cy="1595120"/>
-                        </a:xfrm>
-                        <a:prstGeom prst="rect">
-                          <a:avLst/>
-                        </a:prstGeom>
-                      </pic:spPr>
-                    </pic:pic>
-                  </a:graphicData>
-                </a:graphic>
-              </wp:inline>
-            </w:drawing>
-          </mc:Choice>
-          <mc:Fallback xmlns:a="http://schemas.openxmlformats.org/drawingml/2006/main">
-            <w:pict>
-              <v:shapetype id="_x0000_t75" coordsize="21600,21600" o:spt="75" o:preferrelative="t" path="m@4@5l@4@11@9@11@9@5xe" filled="f" stroked="f">
-                <v:stroke joinstyle="miter"/>
-                <v:formulas>
-                  <v:f eqn="if lineDrawn pixelLineWidth 0"/>
-                  <v:f eqn="sum @0 1 0"/>
-                  <v:f eqn="sum 0 0 @1"/>
-                  <v:f eqn="prod @2 1 2"/>
-                  <v:f eqn="prod @3 21600 pixelWidth"/>
-                  <v:f eqn="prod @3 21600 pixelHeight"/>
-                  <v:f eqn="sum @0 0 1"/>
-                  <v:f eqn="prod @6 1 2"/>
-                  <v:f eqn="prod @7 21600 pixelWidth"/>
-                  <v:f eqn="sum @8 21600 0"/>
-                  <v:f eqn="prod @7 21600 pixelHeight"/>
-                  <v:f eqn="sum @10 21600 0"/>
-                </v:formulas>
-                <v:path o:extrusionok="f" gradientshapeok="t" o:connecttype="rect"/>
-                <o:lock v:ext="edit" aspectratio="t"/>
-              </v:shapetype>
-              <v:shape id="_x0000_i14" o:spid="_x0000_s14" type="#_x0000_t75" style="width:451.45pt;height:125.60pt;mso-wrap-distance-left:0.00pt;mso-wrap-distance-top:0.00pt;mso-wrap-distance-right:0.00pt;mso-wrap-distance-bottom:0.00pt;z-index:1;" stroked="false">
-                <v:imagedata r:id="rId22" o:title=""/>
-                <o:lock v:ext="edit" rotation="t"/>
-              </v:shape>
-            </w:pict>
-          </mc:Fallback>
-        </mc:AlternateContent>
-      </w:r>
-    </w:p>
-    <w:p>
-      <w:pPr>
-        <w:rPr>
-          <w:b/>
-          <w:bCs/>
-          <w:sz w:val="24"/>
-          <w:szCs w:val="24"/>
-        </w:rPr>
-      </w:pPr>
-      <w:r>
-        <w:rPr>
-          <w:b/>
-          <w:bCs/>
-          <w:sz w:val="24"/>
-          <w:szCs w:val="24"/>
-        </w:rPr>
-        <w:t>Figura 6. Diagramma delle classi, con relative associazioni, coinvolte nella Visualizzazione degli Sconti.</w:t>
+        <w:drawing>
+          <wp:anchor distT="0" distB="0" distL="114300" distR="114300" simplePos="0" relativeHeight="251729920" behindDoc="0" locked="0" layoutInCell="1" allowOverlap="1" wp14:anchorId="3AFB6277" wp14:editId="47DAD587">
+            <wp:simplePos x="0" y="0"/>
+            <wp:positionH relativeFrom="margin">
+              <wp:posOffset>-104775</wp:posOffset>
+            </wp:positionH>
+            <wp:positionV relativeFrom="paragraph">
+              <wp:posOffset>184785</wp:posOffset>
+            </wp:positionV>
+            <wp:extent cx="5832475" cy="2042795"/>
+            <wp:effectExtent l="0" t="0" r="0" b="0"/>
+            <wp:wrapTopAndBottom/>
+            <wp:docPr id="398419761" name="Immagine 6"/>
+            <wp:cNvGraphicFramePr>
+              <a:graphicFrameLocks xmlns:a="http://schemas.openxmlformats.org/drawingml/2006/main" noChangeAspect="1"/>
+            </wp:cNvGraphicFramePr>
+            <a:graphic xmlns:a="http://schemas.openxmlformats.org/drawingml/2006/main">
+              <a:graphicData uri="http://schemas.openxmlformats.org/drawingml/2006/picture">
+                <pic:pic xmlns:pic="http://schemas.openxmlformats.org/drawingml/2006/picture">
+                  <pic:nvPicPr>
+                    <pic:cNvPr id="0" name="Picture 5"/>
+                    <pic:cNvPicPr>
+                      <a:picLocks noChangeAspect="1" noChangeArrowheads="1"/>
+                    </pic:cNvPicPr>
+                  </pic:nvPicPr>
+                  <pic:blipFill>
+                    <a:blip r:embed="rId21">
+                      <a:extLst>
+                        <a:ext uri="{28A0092B-C50C-407E-A947-70E740481C1C}">
+                          <a14:useLocalDpi xmlns:a14="http://schemas.microsoft.com/office/drawing/2010/main" val="0"/>
+                        </a:ext>
+                      </a:extLst>
+                    </a:blip>
+                    <a:srcRect/>
+                    <a:stretch>
+                      <a:fillRect/>
+                    </a:stretch>
+                  </pic:blipFill>
+                  <pic:spPr bwMode="auto">
+                    <a:xfrm>
+                      <a:off x="0" y="0"/>
+                      <a:ext cx="5832475" cy="2042795"/>
+                    </a:xfrm>
+                    <a:prstGeom prst="rect">
+                      <a:avLst/>
+                    </a:prstGeom>
+                    <a:noFill/>
+                    <a:ln>
+                      <a:noFill/>
+                    </a:ln>
+                  </pic:spPr>
+                </pic:pic>
+              </a:graphicData>
+            </a:graphic>
+            <wp14:sizeRelH relativeFrom="margin">
+              <wp14:pctWidth>0</wp14:pctWidth>
+            </wp14:sizeRelH>
+            <wp14:sizeRelV relativeFrom="margin">
+              <wp14:pctHeight>0</wp14:pctHeight>
+            </wp14:sizeRelV>
+          </wp:anchor>
+        </w:drawing>
       </w:r>
     </w:p>
     <w:p/>
     <w:p>
       <w:pPr>
+        <w:rPr>
+          <w:b/>
+          <w:bCs/>
+          <w:sz w:val="24"/>
+          <w:szCs w:val="24"/>
+        </w:rPr>
+      </w:pPr>
+      <w:r>
+        <w:rPr>
+          <w:b/>
+          <w:bCs/>
+          <w:sz w:val="24"/>
+          <w:szCs w:val="24"/>
+        </w:rPr>
+        <w:t>Figura 6. Diagramma delle classi, con relative associazioni, coinvolte nella Visualizzazione degli Sconti.</w:t>
+      </w:r>
+    </w:p>
+    <w:p/>
+    <w:p>
+      <w:pPr>
         <w:pStyle w:val="Titolo2"/>
       </w:pPr>
-      <w:bookmarkStart w:id="8" w:name="_Toc9"/>
+      <w:bookmarkStart w:id="8" w:name="_Toc156955128"/>
       <w:r>
         <w:t>1.7 Aggiornamento Sito</w:t>
       </w:r>
@@ -5495,7 +6582,7 @@
                         </pic:cNvPicPr>
                       </pic:nvPicPr>
                       <pic:blipFill>
-                        <a:blip r:embed="rId23"/>
+                        <a:blip r:embed="rId22"/>
                         <a:stretch/>
                       </pic:blipFill>
                       <pic:spPr bwMode="auto">
@@ -5568,7 +6655,7 @@
       <w:pPr>
         <w:pStyle w:val="Titolo2"/>
       </w:pPr>
-      <w:bookmarkStart w:id="9" w:name="_Toc10"/>
+      <w:bookmarkStart w:id="9" w:name="_Toc156955129"/>
       <w:r>
         <w:lastRenderedPageBreak/>
         <w:t>1.8 Recensioni</w:t>
@@ -5966,7 +7053,7 @@
       <w:pPr>
         <w:pStyle w:val="Titolo2"/>
       </w:pPr>
-      <w:bookmarkStart w:id="10" w:name="_Toc11"/>
+      <w:bookmarkStart w:id="10" w:name="_Toc156955130"/>
       <w:r>
         <w:lastRenderedPageBreak/>
         <w:t>1.9 Moderazione Utenti</w:t>
@@ -6273,7 +7360,7 @@
       <w:pPr>
         <w:pStyle w:val="Titolo2"/>
       </w:pPr>
-      <w:bookmarkStart w:id="11" w:name="_Toc12"/>
+      <w:bookmarkStart w:id="11" w:name="_Toc156955131"/>
       <w:r>
         <w:t>1.10 Interfaccia Gmail</w:t>
       </w:r>
@@ -6650,7 +7737,7 @@
       <w:pPr>
         <w:pStyle w:val="Titolo2"/>
       </w:pPr>
-      <w:bookmarkStart w:id="12" w:name="_Toc13"/>
+      <w:bookmarkStart w:id="12" w:name="_Toc156955132"/>
       <w:r>
         <w:lastRenderedPageBreak/>
         <w:t>1.11 Classi di supporto</w:t>
@@ -6851,7 +7938,7 @@
       <w:pPr>
         <w:pStyle w:val="Titolo2"/>
       </w:pPr>
-      <w:bookmarkStart w:id="13" w:name="_Toc14"/>
+      <w:bookmarkStart w:id="13" w:name="_Toc156955133"/>
       <w:r>
         <w:t>1.12 Classe di Lettura/</w:t>
       </w:r>
@@ -7233,21 +8320,7 @@
           <w:sz w:val="24"/>
           <w:szCs w:val="24"/>
         </w:rPr>
-        <w:t>, invece, permette di modificare i dati di un utente</w:t>
-      </w:r>
-      <w:r>
-        <w:rPr>
-          <w:sz w:val="24"/>
-          <w:szCs w:val="24"/>
-        </w:rPr>
-        <w:t xml:space="preserve"> o di eliminarlo</w:t>
-      </w:r>
-      <w:r>
-        <w:rPr>
-          <w:sz w:val="24"/>
-          <w:szCs w:val="24"/>
-        </w:rPr>
-        <w:t xml:space="preserve"> ed aggiungere/rimuovere un negozio/prodotto preferito, rispettivamente con i metodi </w:t>
+        <w:t xml:space="preserve">, invece, permette di modificare i dati di un utente o di eliminarlo ed aggiungere/rimuovere un negozio/prodotto preferito, rispettivamente con i metodi </w:t>
       </w:r>
       <w:proofErr w:type="spellStart"/>
       <w:r>
@@ -7387,7 +8460,7 @@
       <w:pPr>
         <w:pStyle w:val="Titolo2"/>
       </w:pPr>
-      <w:bookmarkStart w:id="14" w:name="_Toc15"/>
+      <w:bookmarkStart w:id="14" w:name="_Toc156955134"/>
       <w:r>
         <w:rPr>
           <w:noProof/>
@@ -7966,7 +9039,7 @@
       <w:pPr>
         <w:pStyle w:val="Titolo2"/>
       </w:pPr>
-      <w:bookmarkStart w:id="15" w:name="_Toc16"/>
+      <w:bookmarkStart w:id="15" w:name="_Toc156955135"/>
       <w:r>
         <w:t>1.14 Diagramma delle classi completo</w:t>
       </w:r>
@@ -7986,18 +9059,18 @@
           <w:szCs w:val="24"/>
         </w:rPr>
         <w:drawing>
-          <wp:anchor distT="0" distB="0" distL="114300" distR="114300" simplePos="0" relativeHeight="251723776" behindDoc="0" locked="0" layoutInCell="1" allowOverlap="1" wp14:anchorId="3068577A" wp14:editId="5B8AC991">
+          <wp:anchor distT="0" distB="0" distL="114300" distR="114300" simplePos="0" relativeHeight="251725824" behindDoc="0" locked="0" layoutInCell="1" allowOverlap="1" wp14:anchorId="001FED7B" wp14:editId="4CB9276F">
             <wp:simplePos x="0" y="0"/>
             <wp:positionH relativeFrom="margin">
-              <wp:posOffset>-808384</wp:posOffset>
+              <wp:align>center</wp:align>
             </wp:positionH>
             <wp:positionV relativeFrom="paragraph">
-              <wp:posOffset>234606</wp:posOffset>
+              <wp:posOffset>290830</wp:posOffset>
             </wp:positionV>
-            <wp:extent cx="7457097" cy="5478011"/>
-            <wp:effectExtent l="0" t="0" r="0" b="8890"/>
+            <wp:extent cx="7285355" cy="5350510"/>
+            <wp:effectExtent l="0" t="0" r="0" b="2540"/>
             <wp:wrapTopAndBottom/>
-            <wp:docPr id="1931159509" name="Immagine 3"/>
+            <wp:docPr id="1312703748" name="Immagine 2"/>
             <wp:cNvGraphicFramePr>
               <a:graphicFrameLocks xmlns:a="http://schemas.openxmlformats.org/drawingml/2006/main" noChangeAspect="1"/>
             </wp:cNvGraphicFramePr>
@@ -8005,10 +9078,8 @@
               <a:graphicData uri="http://schemas.openxmlformats.org/drawingml/2006/picture">
                 <pic:pic xmlns:pic="http://schemas.openxmlformats.org/drawingml/2006/picture">
                   <pic:nvPicPr>
-                    <pic:cNvPr id="0" name="Picture 3"/>
-                    <pic:cNvPicPr>
-                      <a:picLocks noChangeAspect="1" noChangeArrowheads="1"/>
-                    </pic:cNvPicPr>
+                    <pic:cNvPr id="1312703748" name="Immagine 1312703748"/>
+                    <pic:cNvPicPr/>
                   </pic:nvPicPr>
                   <pic:blipFill>
                     <a:blip r:embed="rId35" cstate="print">
@@ -8018,23 +9089,18 @@
                         </a:ext>
                       </a:extLst>
                     </a:blip>
-                    <a:srcRect/>
                     <a:stretch>
                       <a:fillRect/>
                     </a:stretch>
                   </pic:blipFill>
-                  <pic:spPr bwMode="auto">
+                  <pic:spPr>
                     <a:xfrm>
                       <a:off x="0" y="0"/>
-                      <a:ext cx="7459651" cy="5479887"/>
+                      <a:ext cx="7285355" cy="5350510"/>
                     </a:xfrm>
                     <a:prstGeom prst="rect">
                       <a:avLst/>
                     </a:prstGeom>
-                    <a:noFill/>
-                    <a:ln>
-                      <a:noFill/>
-                    </a:ln>
                   </pic:spPr>
                 </pic:pic>
               </a:graphicData>
@@ -8071,6 +9137,14 @@
         </w:rPr>
         <w:t>.</w:t>
       </w:r>
+    </w:p>
+    <w:p>
+      <w:pPr>
+        <w:rPr>
+          <w:sz w:val="24"/>
+          <w:szCs w:val="24"/>
+        </w:rPr>
+      </w:pPr>
     </w:p>
     <w:p>
       <w:pPr>
@@ -8132,14 +9206,13 @@
     <w:p/>
     <w:p/>
     <w:p/>
-    <w:p/>
-    <w:p/>
     <w:p>
       <w:pPr>
         <w:pStyle w:val="Titolo1"/>
       </w:pPr>
-      <w:bookmarkStart w:id="16" w:name="_Toc17"/>
-      <w:r>
+      <w:bookmarkStart w:id="16" w:name="_Toc156955136"/>
+      <w:r>
+        <w:lastRenderedPageBreak/>
         <w:t>2. Codice in OCL</w:t>
       </w:r>
       <w:bookmarkEnd w:id="16"/>
@@ -8218,7 +9291,7 @@
       <w:pPr>
         <w:pStyle w:val="Titolo2"/>
       </w:pPr>
-      <w:bookmarkStart w:id="17" w:name="_Toc18"/>
+      <w:bookmarkStart w:id="17" w:name="_Toc156955137"/>
       <w:r>
         <w:t xml:space="preserve">2.1 Vincoli OCL classe </w:t>
       </w:r>
@@ -8566,7 +9639,7 @@
       <w:pPr>
         <w:pStyle w:val="Titolo2"/>
       </w:pPr>
-      <w:bookmarkStart w:id="18" w:name="_Toc19"/>
+      <w:bookmarkStart w:id="18" w:name="_Toc156955138"/>
       <w:r>
         <w:t xml:space="preserve">2.2 Vincoli OCL classe </w:t>
       </w:r>
@@ -8871,11 +9944,14 @@
       <w:pPr>
         <w:pStyle w:val="Titolo2"/>
       </w:pPr>
-      <w:bookmarkStart w:id="19" w:name="_Toc20"/>
-      <w:r>
-        <w:t xml:space="preserve">2.3 Vincoli OCL classe Utente </w:t>
+      <w:bookmarkStart w:id="19" w:name="_Toc156955139"/>
+      <w:r>
+        <w:t>2.3 Vincoli OCL classe Utente</w:t>
       </w:r>
       <w:bookmarkEnd w:id="19"/>
+      <w:r>
+        <w:t xml:space="preserve"> </w:t>
+      </w:r>
     </w:p>
     <w:p>
       <w:pPr>
@@ -9189,7 +10265,6 @@
           <w:sz w:val="24"/>
           <w:szCs w:val="24"/>
         </w:rPr>
-        <w:lastRenderedPageBreak/>
         <w:t>context</w:t>
       </w:r>
       <w:proofErr w:type="spellEnd"/>
@@ -9248,6 +10323,7 @@
           <w:sz w:val="24"/>
           <w:szCs w:val="24"/>
         </w:rPr>
+        <w:lastRenderedPageBreak/>
         <w:t>pre</w:t>
       </w:r>
       <w:proofErr w:type="spellEnd"/>
@@ -9848,11 +10924,14 @@
       <w:pPr>
         <w:pStyle w:val="Titolo2"/>
       </w:pPr>
-      <w:bookmarkStart w:id="20" w:name="_Toc21"/>
-      <w:r>
-        <w:t xml:space="preserve">2.4 Vincoli OCL classe Amministratore </w:t>
+      <w:bookmarkStart w:id="20" w:name="_Toc156955140"/>
+      <w:r>
+        <w:t>2.4 Vincoli OCL classe Amministratore</w:t>
       </w:r>
       <w:bookmarkEnd w:id="20"/>
+      <w:r>
+        <w:t xml:space="preserve"> </w:t>
+      </w:r>
     </w:p>
     <w:p>
       <w:pPr>
@@ -10138,11 +11217,14 @@
       <w:pPr>
         <w:pStyle w:val="Titolo2"/>
       </w:pPr>
-      <w:bookmarkStart w:id="21" w:name="_Toc22"/>
-      <w:r>
-        <w:t xml:space="preserve">2.5 Vincoli OCL classe Recensione </w:t>
+      <w:bookmarkStart w:id="21" w:name="_Toc156955141"/>
+      <w:r>
+        <w:t>2.5 Vincoli OCL classe Recensione</w:t>
       </w:r>
       <w:bookmarkEnd w:id="21"/>
+      <w:r>
+        <w:t xml:space="preserve"> </w:t>
+      </w:r>
     </w:p>
     <w:p>
       <w:pPr>
@@ -10348,7 +11430,7 @@
       <w:pPr>
         <w:pStyle w:val="Titolo2"/>
       </w:pPr>
-      <w:bookmarkStart w:id="22" w:name="_Toc23"/>
+      <w:bookmarkStart w:id="22" w:name="_Toc156955142"/>
       <w:r>
         <w:lastRenderedPageBreak/>
         <w:t xml:space="preserve">2.6 Vincoli OCL classe </w:t>
@@ -10769,7 +11851,7 @@
       <w:pPr>
         <w:pStyle w:val="Titolo2"/>
       </w:pPr>
-      <w:bookmarkStart w:id="23" w:name="_Toc24"/>
+      <w:bookmarkStart w:id="23" w:name="_Toc156955143"/>
       <w:r>
         <w:t>2.7 Vincoli OCL classe Prodotto</w:t>
       </w:r>
@@ -10858,12 +11940,81 @@
           <w:szCs w:val="24"/>
         </w:rPr>
       </w:pPr>
+      <w:proofErr w:type="spellStart"/>
+      <w:r>
+        <w:rPr>
+          <w:b/>
+          <w:bCs/>
+          <w:sz w:val="24"/>
+          <w:szCs w:val="24"/>
+        </w:rPr>
+        <w:t>context</w:t>
+      </w:r>
+      <w:proofErr w:type="spellEnd"/>
+      <w:r>
+        <w:rPr>
+          <w:sz w:val="24"/>
+          <w:szCs w:val="24"/>
+        </w:rPr>
+        <w:t xml:space="preserve"> Prodotto </w:t>
+      </w:r>
+      <w:proofErr w:type="spellStart"/>
+      <w:r>
+        <w:rPr>
+          <w:b/>
+          <w:bCs/>
+          <w:sz w:val="24"/>
+          <w:szCs w:val="24"/>
+        </w:rPr>
+        <w:t>inv</w:t>
+      </w:r>
+      <w:proofErr w:type="spellEnd"/>
+      <w:r>
+        <w:rPr>
+          <w:sz w:val="24"/>
+          <w:szCs w:val="24"/>
+        </w:rPr>
+        <w:t xml:space="preserve">: </w:t>
+      </w:r>
+      <w:proofErr w:type="spellStart"/>
+      <w:proofErr w:type="gramStart"/>
+      <w:r>
+        <w:rPr>
+          <w:sz w:val="24"/>
+          <w:szCs w:val="24"/>
+        </w:rPr>
+        <w:t>NegozioProvenzienza</w:t>
+      </w:r>
+      <w:proofErr w:type="spellEnd"/>
+      <w:r>
+        <w:rPr>
+          <w:sz w:val="24"/>
+          <w:szCs w:val="24"/>
+        </w:rPr>
+        <w:t xml:space="preserve"> !</w:t>
+      </w:r>
+      <w:proofErr w:type="gramEnd"/>
+      <w:r>
+        <w:rPr>
+          <w:sz w:val="24"/>
+          <w:szCs w:val="24"/>
+        </w:rPr>
+        <w:t>= NULL</w:t>
+      </w:r>
     </w:p>
     <w:p>
       <w:pPr>
+        <w:rPr>
+          <w:sz w:val="24"/>
+          <w:szCs w:val="24"/>
+        </w:rPr>
+      </w:pPr>
+    </w:p>
+    <w:p>
+      <w:pPr>
         <w:pStyle w:val="Titolo2"/>
       </w:pPr>
-      <w:bookmarkStart w:id="24" w:name="_Toc25"/>
+      <w:bookmarkStart w:id="24" w:name="_Toc156955144"/>
       <w:r>
         <w:t>2.8 Vincoli OCL classe Volantino</w:t>
       </w:r>
@@ -10974,7 +12125,7 @@
       <w:pPr>
         <w:pStyle w:val="Titolo2"/>
       </w:pPr>
-      <w:bookmarkStart w:id="25" w:name="_Toc26"/>
+      <w:bookmarkStart w:id="25" w:name="_Toc156955145"/>
       <w:r>
         <w:t>2.9 Vincoli OCL classe Sconto</w:t>
       </w:r>
@@ -11215,7 +12366,7 @@
       <w:pPr>
         <w:pStyle w:val="Titolo2"/>
       </w:pPr>
-      <w:bookmarkStart w:id="26" w:name="_Toc27"/>
+      <w:bookmarkStart w:id="26" w:name="_Toc156955146"/>
       <w:r>
         <w:t>2.10 Vincoli OCL classe Data</w:t>
       </w:r>
@@ -11388,25 +12539,24 @@
       <w:pPr>
         <w:pStyle w:val="Titolo2"/>
       </w:pPr>
-      <w:bookmarkStart w:id="27" w:name="_Toc28"/>
+      <w:bookmarkStart w:id="27" w:name="_Toc156955147"/>
       <w:r>
         <w:rPr>
           <w:noProof/>
         </w:rPr>
-        <w:lastRenderedPageBreak/>
         <w:drawing>
-          <wp:anchor distT="0" distB="0" distL="114300" distR="114300" simplePos="0" relativeHeight="251724800" behindDoc="0" locked="0" layoutInCell="1" allowOverlap="1" wp14:anchorId="473B5E3F" wp14:editId="2916676F">
+          <wp:anchor distT="0" distB="0" distL="114300" distR="114300" simplePos="0" relativeHeight="251730944" behindDoc="0" locked="0" layoutInCell="1" allowOverlap="1" wp14:anchorId="63704E90" wp14:editId="0FC2876A">
             <wp:simplePos x="0" y="0"/>
             <wp:positionH relativeFrom="margin">
               <wp:align>center</wp:align>
             </wp:positionH>
             <wp:positionV relativeFrom="paragraph">
-              <wp:posOffset>234449</wp:posOffset>
+              <wp:posOffset>301625</wp:posOffset>
             </wp:positionV>
-            <wp:extent cx="7378700" cy="5293360"/>
-            <wp:effectExtent l="0" t="0" r="0" b="2540"/>
+            <wp:extent cx="7355205" cy="5276215"/>
+            <wp:effectExtent l="0" t="0" r="0" b="635"/>
             <wp:wrapTopAndBottom/>
-            <wp:docPr id="564014344" name="Immagine 4"/>
+            <wp:docPr id="364129624" name="Immagine 8"/>
             <wp:cNvGraphicFramePr>
               <a:graphicFrameLocks xmlns:a="http://schemas.openxmlformats.org/drawingml/2006/main" noChangeAspect="1"/>
             </wp:cNvGraphicFramePr>
@@ -11414,7 +12564,7 @@
               <a:graphicData uri="http://schemas.openxmlformats.org/drawingml/2006/picture">
                 <pic:pic xmlns:pic="http://schemas.openxmlformats.org/drawingml/2006/picture">
                   <pic:nvPicPr>
-                    <pic:cNvPr id="0" name="Picture 4"/>
+                    <pic:cNvPr id="0" name="Picture 7"/>
                     <pic:cNvPicPr>
                       <a:picLocks noChangeAspect="1" noChangeArrowheads="1"/>
                     </pic:cNvPicPr>
@@ -11435,7 +12585,7 @@
                   <pic:spPr bwMode="auto">
                     <a:xfrm>
                       <a:off x="0" y="0"/>
-                      <a:ext cx="7378700" cy="5293360"/>
+                      <a:ext cx="7355205" cy="5276215"/>
                     </a:xfrm>
                     <a:prstGeom prst="rect">
                       <a:avLst/>

</xml_diff>

<commit_message>
Fine D1, D2, D3
</commit_message>
<xml_diff>
--- a/Deliverables/Deliverable3.docx
+++ b/Deliverables/Deliverable3.docx
@@ -7110,7 +7110,7 @@
           <w:sz w:val="24"/>
           <w:szCs w:val="24"/>
         </w:rPr>
-        <w:t xml:space="preserve"> permette di eliminare un utente (</w:t>
+        <w:t xml:space="preserve"> permette di modificarne la password (</w:t>
       </w:r>
       <w:proofErr w:type="spellStart"/>
       <w:r>
@@ -7121,7 +7121,7 @@
           <w:szCs w:val="24"/>
           <w:u w:val="single"/>
         </w:rPr>
-        <w:t>eliminaUtente</w:t>
+        <w:t>modificaPassword</w:t>
       </w:r>
       <w:proofErr w:type="spellEnd"/>
       <w:r>
@@ -7129,7 +7129,21 @@
           <w:sz w:val="24"/>
           <w:szCs w:val="24"/>
         </w:rPr>
-        <w:t>), modificarne la password (</w:t>
+        <w:t>) o il numero di</w:t>
+      </w:r>
+      <w:r>
+        <w:rPr>
+          <w:sz w:val="24"/>
+          <w:szCs w:val="24"/>
+        </w:rPr>
+        <w:t xml:space="preserve"> </w:t>
+      </w:r>
+      <w:r>
+        <w:rPr>
+          <w:sz w:val="24"/>
+          <w:szCs w:val="24"/>
+        </w:rPr>
+        <w:t>telefono(</w:t>
       </w:r>
       <w:proofErr w:type="spellStart"/>
       <w:r>
@@ -7140,7 +7154,7 @@
           <w:szCs w:val="24"/>
           <w:u w:val="single"/>
         </w:rPr>
-        <w:t>modificaPassword</w:t>
+        <w:t>modificaNumeroUtente</w:t>
       </w:r>
       <w:proofErr w:type="spellEnd"/>
       <w:r>
@@ -7148,45 +7162,37 @@
           <w:sz w:val="24"/>
           <w:szCs w:val="24"/>
         </w:rPr>
-        <w:t>) o il numero di telefono(</w:t>
-      </w:r>
-      <w:proofErr w:type="spellStart"/>
-      <w:r>
-        <w:rPr>
-          <w:i/>
-          <w:iCs/>
-          <w:sz w:val="24"/>
-          <w:szCs w:val="24"/>
-          <w:u w:val="single"/>
-        </w:rPr>
-        <w:t>modificaNumeroUtente</w:t>
-      </w:r>
-      <w:proofErr w:type="spellEnd"/>
-      <w:r>
-        <w:rPr>
-          <w:sz w:val="24"/>
-          <w:szCs w:val="24"/>
-        </w:rPr>
-        <w:t xml:space="preserve">). Per far ciò la classe si interfaccia con un’istanza della classe </w:t>
-      </w:r>
-      <w:proofErr w:type="spellStart"/>
+        <w:t>).</w:t>
+      </w:r>
+      <w:r>
+        <w:rPr>
+          <w:sz w:val="24"/>
+          <w:szCs w:val="24"/>
+        </w:rPr>
+        <w:t xml:space="preserve"> Per l’eliminazione degli account la classe </w:t>
+      </w:r>
       <w:r>
         <w:rPr>
           <w:b/>
           <w:bCs/>
           <w:sz w:val="24"/>
           <w:szCs w:val="24"/>
-          <w:u w:val="single"/>
-        </w:rPr>
-        <w:t>GestoreAutenticazione</w:t>
-      </w:r>
-      <w:proofErr w:type="spellEnd"/>
-      <w:r>
-        <w:rPr>
-          <w:sz w:val="24"/>
-          <w:szCs w:val="24"/>
-        </w:rPr>
-        <w:t xml:space="preserve"> e con la classe </w:t>
+        </w:rPr>
+        <w:t>Gestione Utenti</w:t>
+      </w:r>
+      <w:r>
+        <w:rPr>
+          <w:sz w:val="24"/>
+          <w:szCs w:val="24"/>
+        </w:rPr>
+        <w:t xml:space="preserve"> si interfaccerà con Auth0 e il Database.</w:t>
+      </w:r>
+      <w:r>
+        <w:rPr>
+          <w:sz w:val="24"/>
+          <w:szCs w:val="24"/>
+        </w:rPr>
+        <w:t xml:space="preserve"> Per far ciò la classe si interfaccia con un’istanza della classe </w:t>
       </w:r>
       <w:proofErr w:type="spellStart"/>
       <w:r>
@@ -7197,7 +7203,7 @@
           <w:szCs w:val="24"/>
           <w:u w:val="single"/>
         </w:rPr>
-        <w:t>ScritturaDBUtenti</w:t>
+        <w:t>GestoreAutenticazione</w:t>
       </w:r>
       <w:proofErr w:type="spellEnd"/>
       <w:r>
@@ -7205,7 +7211,7 @@
           <w:sz w:val="24"/>
           <w:szCs w:val="24"/>
         </w:rPr>
-        <w:t xml:space="preserve">. La classe, inoltre, si interfaccia con la classe </w:t>
+        <w:t xml:space="preserve"> e con la classe </w:t>
       </w:r>
       <w:proofErr w:type="spellStart"/>
       <w:r>
@@ -7216,7 +7222,7 @@
           <w:szCs w:val="24"/>
           <w:u w:val="single"/>
         </w:rPr>
-        <w:t>InterfacciaGmail</w:t>
+        <w:t>ScritturaDBUtenti</w:t>
       </w:r>
       <w:proofErr w:type="spellEnd"/>
       <w:r>
@@ -7224,7 +7230,7 @@
           <w:sz w:val="24"/>
           <w:szCs w:val="24"/>
         </w:rPr>
-        <w:t xml:space="preserve"> per inviare tutte le notifiche del caso all’utente. Ovviamente i dati vengono ottenuti mediante la classe </w:t>
+        <w:t xml:space="preserve">. La classe, inoltre, si interfaccia con la classe </w:t>
       </w:r>
       <w:proofErr w:type="spellStart"/>
       <w:r>
@@ -7235,6 +7241,25 @@
           <w:szCs w:val="24"/>
           <w:u w:val="single"/>
         </w:rPr>
+        <w:t>InterfacciaGmail</w:t>
+      </w:r>
+      <w:proofErr w:type="spellEnd"/>
+      <w:r>
+        <w:rPr>
+          <w:sz w:val="24"/>
+          <w:szCs w:val="24"/>
+        </w:rPr>
+        <w:t xml:space="preserve"> per inviare tutte le notifiche del caso all’utente. Ovviamente i dati vengono ottenuti mediante la classe </w:t>
+      </w:r>
+      <w:proofErr w:type="spellStart"/>
+      <w:r>
+        <w:rPr>
+          <w:b/>
+          <w:bCs/>
+          <w:sz w:val="24"/>
+          <w:szCs w:val="24"/>
+          <w:u w:val="single"/>
+        </w:rPr>
         <w:t>LetturaDBUtenti</w:t>
       </w:r>
       <w:proofErr w:type="spellEnd"/>
@@ -7259,72 +7284,68 @@
           <w:sz w:val="24"/>
           <w:szCs w:val="24"/>
         </w:rPr>
-        <mc:AlternateContent>
-          <mc:Choice Requires="wpg">
-            <w:drawing>
-              <wp:inline distT="0" distB="0" distL="0" distR="0" wp14:anchorId="36415731" wp14:editId="03BAC274">
-                <wp:extent cx="5733415" cy="2597150"/>
-                <wp:effectExtent l="0" t="0" r="635" b="0"/>
-                <wp:docPr id="16" name="Immagine 3"/>
-                <wp:cNvGraphicFramePr>
-                  <a:graphicFrameLocks xmlns:a="http://schemas.openxmlformats.org/drawingml/2006/main" noChangeAspect="1"/>
-                </wp:cNvGraphicFramePr>
-                <a:graphic xmlns:a="http://schemas.openxmlformats.org/drawingml/2006/main">
-                  <a:graphicData uri="http://schemas.openxmlformats.org/drawingml/2006/picture">
-                    <pic:pic xmlns:pic="http://schemas.openxmlformats.org/drawingml/2006/picture">
-                      <pic:nvPicPr>
-                        <pic:cNvPr id="1935954310" name="Immagine 1935954310"/>
-                        <pic:cNvPicPr>
-                          <a:picLocks noChangeAspect="1"/>
-                        </pic:cNvPicPr>
-                      </pic:nvPicPr>
-                      <pic:blipFill>
-                        <a:blip r:embed="rId27"/>
-                        <a:stretch/>
-                      </pic:blipFill>
-                      <pic:spPr bwMode="auto">
-                        <a:xfrm>
-                          <a:off x="0" y="0"/>
-                          <a:ext cx="5733415" cy="2597149"/>
-                        </a:xfrm>
-                        <a:prstGeom prst="rect">
-                          <a:avLst/>
-                        </a:prstGeom>
-                      </pic:spPr>
-                    </pic:pic>
-                  </a:graphicData>
-                </a:graphic>
-              </wp:inline>
-            </w:drawing>
-          </mc:Choice>
-          <mc:Fallback xmlns:a="http://schemas.openxmlformats.org/drawingml/2006/main">
-            <w:pict>
-              <v:shapetype id="_x0000_t75" coordsize="21600,21600" o:spt="75" o:preferrelative="t" path="m@4@5l@4@11@9@11@9@5xe" filled="f" stroked="f">
-                <v:stroke joinstyle="miter"/>
-                <v:formulas>
-                  <v:f eqn="if lineDrawn pixelLineWidth 0"/>
-                  <v:f eqn="sum @0 1 0"/>
-                  <v:f eqn="sum 0 0 @1"/>
-                  <v:f eqn="prod @2 1 2"/>
-                  <v:f eqn="prod @3 21600 pixelWidth"/>
-                  <v:f eqn="prod @3 21600 pixelHeight"/>
-                  <v:f eqn="sum @0 0 1"/>
-                  <v:f eqn="prod @6 1 2"/>
-                  <v:f eqn="prod @7 21600 pixelWidth"/>
-                  <v:f eqn="sum @8 21600 0"/>
-                  <v:f eqn="prod @7 21600 pixelHeight"/>
-                  <v:f eqn="sum @10 21600 0"/>
-                </v:formulas>
-                <v:path o:extrusionok="f" gradientshapeok="t" o:connecttype="rect"/>
-                <o:lock v:ext="edit" aspectratio="t"/>
-              </v:shapetype>
-              <v:shape id="_x0000_i17" o:spid="_x0000_s17" type="#_x0000_t75" style="width:451.45pt;height:204.50pt;mso-wrap-distance-left:0.00pt;mso-wrap-distance-top:0.00pt;mso-wrap-distance-right:0.00pt;mso-wrap-distance-bottom:0.00pt;z-index:1;" stroked="false">
-                <v:imagedata r:id="rId28" o:title=""/>
-                <o:lock v:ext="edit" rotation="t"/>
-              </v:shape>
-            </w:pict>
-          </mc:Fallback>
-        </mc:AlternateContent>
+        <w:drawing>
+          <wp:anchor distT="0" distB="0" distL="114300" distR="114300" simplePos="0" relativeHeight="251732992" behindDoc="0" locked="0" layoutInCell="1" allowOverlap="1" wp14:anchorId="215FB7DC" wp14:editId="2A94C6AD">
+            <wp:simplePos x="0" y="0"/>
+            <wp:positionH relativeFrom="margin">
+              <wp:align>center</wp:align>
+            </wp:positionH>
+            <wp:positionV relativeFrom="paragraph">
+              <wp:posOffset>195721</wp:posOffset>
+            </wp:positionV>
+            <wp:extent cx="7078345" cy="3127375"/>
+            <wp:effectExtent l="0" t="0" r="8255" b="0"/>
+            <wp:wrapTopAndBottom/>
+            <wp:docPr id="1599972445" name="Immagine 1"/>
+            <wp:cNvGraphicFramePr>
+              <a:graphicFrameLocks xmlns:a="http://schemas.openxmlformats.org/drawingml/2006/main" noChangeAspect="1"/>
+            </wp:cNvGraphicFramePr>
+            <a:graphic xmlns:a="http://schemas.openxmlformats.org/drawingml/2006/main">
+              <a:graphicData uri="http://schemas.openxmlformats.org/drawingml/2006/picture">
+                <pic:pic xmlns:pic="http://schemas.openxmlformats.org/drawingml/2006/picture">
+                  <pic:nvPicPr>
+                    <pic:cNvPr id="0" name="Picture 1"/>
+                    <pic:cNvPicPr>
+                      <a:picLocks noChangeAspect="1" noChangeArrowheads="1"/>
+                    </pic:cNvPicPr>
+                  </pic:nvPicPr>
+                  <pic:blipFill>
+                    <a:blip r:embed="rId27">
+                      <a:extLst>
+                        <a:ext uri="{28A0092B-C50C-407E-A947-70E740481C1C}">
+                          <a14:useLocalDpi xmlns:a14="http://schemas.microsoft.com/office/drawing/2010/main" val="0"/>
+                        </a:ext>
+                      </a:extLst>
+                    </a:blip>
+                    <a:srcRect/>
+                    <a:stretch>
+                      <a:fillRect/>
+                    </a:stretch>
+                  </pic:blipFill>
+                  <pic:spPr bwMode="auto">
+                    <a:xfrm>
+                      <a:off x="0" y="0"/>
+                      <a:ext cx="7078345" cy="3127375"/>
+                    </a:xfrm>
+                    <a:prstGeom prst="rect">
+                      <a:avLst/>
+                    </a:prstGeom>
+                    <a:noFill/>
+                    <a:ln>
+                      <a:noFill/>
+                    </a:ln>
+                  </pic:spPr>
+                </pic:pic>
+              </a:graphicData>
+            </a:graphic>
+            <wp14:sizeRelH relativeFrom="margin">
+              <wp14:pctWidth>0</wp14:pctWidth>
+            </wp14:sizeRelH>
+            <wp14:sizeRelV relativeFrom="margin">
+              <wp14:pctHeight>0</wp14:pctHeight>
+            </wp14:sizeRelV>
+          </wp:anchor>
+        </w:drawing>
       </w:r>
     </w:p>
     <w:p>
@@ -7569,7 +7590,7 @@
                         </pic:cNvPicPr>
                       </pic:nvPicPr>
                       <pic:blipFill>
-                        <a:blip r:embed="rId29"/>
+                        <a:blip r:embed="rId28"/>
                         <a:stretch/>
                       </pic:blipFill>
                       <pic:spPr bwMode="auto">
@@ -7662,46 +7683,6 @@
         </w:rPr>
         <w:t>, comunica con l’API Gmail per inviare suddette mail</w:t>
       </w:r>
-    </w:p>
-    <w:p>
-      <w:pPr>
-        <w:rPr>
-          <w:b/>
-          <w:bCs/>
-          <w:sz w:val="24"/>
-          <w:szCs w:val="24"/>
-        </w:rPr>
-      </w:pPr>
-    </w:p>
-    <w:p>
-      <w:pPr>
-        <w:rPr>
-          <w:b/>
-          <w:bCs/>
-          <w:sz w:val="24"/>
-          <w:szCs w:val="24"/>
-        </w:rPr>
-      </w:pPr>
-    </w:p>
-    <w:p>
-      <w:pPr>
-        <w:rPr>
-          <w:b/>
-          <w:bCs/>
-          <w:sz w:val="24"/>
-          <w:szCs w:val="24"/>
-        </w:rPr>
-      </w:pPr>
-    </w:p>
-    <w:p>
-      <w:pPr>
-        <w:rPr>
-          <w:b/>
-          <w:bCs/>
-          <w:sz w:val="24"/>
-          <w:szCs w:val="24"/>
-        </w:rPr>
-      </w:pPr>
     </w:p>
     <w:p>
       <w:pPr>
@@ -9059,18 +9040,18 @@
           <w:szCs w:val="24"/>
         </w:rPr>
         <w:drawing>
-          <wp:anchor distT="0" distB="0" distL="114300" distR="114300" simplePos="0" relativeHeight="251731968" behindDoc="0" locked="0" layoutInCell="1" allowOverlap="1" wp14:anchorId="1C4F613D" wp14:editId="6A4141B0">
+          <wp:anchor distT="0" distB="0" distL="114300" distR="114300" simplePos="0" relativeHeight="251734016" behindDoc="0" locked="0" layoutInCell="1" allowOverlap="1" wp14:anchorId="709DCDF6" wp14:editId="0042DA2C">
             <wp:simplePos x="0" y="0"/>
             <wp:positionH relativeFrom="margin">
               <wp:align>center</wp:align>
             </wp:positionH>
             <wp:positionV relativeFrom="paragraph">
-              <wp:posOffset>225926</wp:posOffset>
+              <wp:posOffset>257105</wp:posOffset>
             </wp:positionV>
-            <wp:extent cx="7434010" cy="5461233"/>
-            <wp:effectExtent l="0" t="0" r="0" b="6350"/>
+            <wp:extent cx="7292902" cy="5350933"/>
+            <wp:effectExtent l="0" t="0" r="3810" b="2540"/>
             <wp:wrapTopAndBottom/>
-            <wp:docPr id="1263927842" name="Immagine 1"/>
+            <wp:docPr id="1309799872" name="Immagine 2"/>
             <wp:cNvGraphicFramePr>
               <a:graphicFrameLocks xmlns:a="http://schemas.openxmlformats.org/drawingml/2006/main" noChangeAspect="1"/>
             </wp:cNvGraphicFramePr>
@@ -9078,7 +9059,7 @@
               <a:graphicData uri="http://schemas.openxmlformats.org/drawingml/2006/picture">
                 <pic:pic xmlns:pic="http://schemas.openxmlformats.org/drawingml/2006/picture">
                   <pic:nvPicPr>
-                    <pic:cNvPr id="0" name="Picture 1"/>
+                    <pic:cNvPr id="0" name="Picture 2"/>
                     <pic:cNvPicPr>
                       <a:picLocks noChangeAspect="1" noChangeArrowheads="1"/>
                     </pic:cNvPicPr>
@@ -9099,7 +9080,7 @@
                   <pic:spPr bwMode="auto">
                     <a:xfrm>
                       <a:off x="0" y="0"/>
-                      <a:ext cx="7434010" cy="5461233"/>
+                      <a:ext cx="7292902" cy="5350933"/>
                     </a:xfrm>
                     <a:prstGeom prst="rect">
                       <a:avLst/>
@@ -12552,18 +12533,18 @@
           <w:noProof/>
         </w:rPr>
         <w:drawing>
-          <wp:anchor distT="0" distB="0" distL="114300" distR="114300" simplePos="0" relativeHeight="251730944" behindDoc="0" locked="0" layoutInCell="1" allowOverlap="1" wp14:anchorId="63704E90" wp14:editId="0FC2876A">
+          <wp:anchor distT="0" distB="0" distL="114300" distR="114300" simplePos="0" relativeHeight="251735040" behindDoc="0" locked="0" layoutInCell="1" allowOverlap="1" wp14:anchorId="40CAAD36" wp14:editId="0C179885">
             <wp:simplePos x="0" y="0"/>
             <wp:positionH relativeFrom="margin">
               <wp:align>center</wp:align>
             </wp:positionH>
             <wp:positionV relativeFrom="paragraph">
-              <wp:posOffset>301625</wp:posOffset>
+              <wp:posOffset>260985</wp:posOffset>
             </wp:positionV>
-            <wp:extent cx="7355205" cy="5276215"/>
-            <wp:effectExtent l="0" t="0" r="0" b="635"/>
+            <wp:extent cx="7388860" cy="5293995"/>
+            <wp:effectExtent l="0" t="0" r="2540" b="1905"/>
             <wp:wrapTopAndBottom/>
-            <wp:docPr id="364129624" name="Immagine 8"/>
+            <wp:docPr id="1776962239" name="Immagine 3"/>
             <wp:cNvGraphicFramePr>
               <a:graphicFrameLocks xmlns:a="http://schemas.openxmlformats.org/drawingml/2006/main" noChangeAspect="1"/>
             </wp:cNvGraphicFramePr>
@@ -12571,7 +12552,7 @@
               <a:graphicData uri="http://schemas.openxmlformats.org/drawingml/2006/picture">
                 <pic:pic xmlns:pic="http://schemas.openxmlformats.org/drawingml/2006/picture">
                   <pic:nvPicPr>
-                    <pic:cNvPr id="0" name="Picture 7"/>
+                    <pic:cNvPr id="0" name="Picture 3"/>
                     <pic:cNvPicPr>
                       <a:picLocks noChangeAspect="1" noChangeArrowheads="1"/>
                     </pic:cNvPicPr>
@@ -12592,7 +12573,7 @@
                   <pic:spPr bwMode="auto">
                     <a:xfrm>
                       <a:off x="0" y="0"/>
-                      <a:ext cx="7355205" cy="5276215"/>
+                      <a:ext cx="7388860" cy="5293995"/>
                     </a:xfrm>
                     <a:prstGeom prst="rect">
                       <a:avLst/>

</xml_diff>